<commit_message>
mycasepaper template screen added
</commit_message>
<xml_diff>
--- a/AppDoc/ExamPortal_SRS_V1.2.docx
+++ b/AppDoc/ExamPortal_SRS_V1.2.docx
@@ -1,6 +1,6 @@
 
 <file path=word/document.xml><?xml version="1.0" encoding="utf-8"?>
-<w:document xmlns:wpc="http://schemas.microsoft.com/office/word/2010/wordprocessingCanvas" xmlns:cx="http://schemas.microsoft.com/office/drawing/2014/chartex" xmlns:cx1="http://schemas.microsoft.com/office/drawing/2015/9/8/chartex" xmlns:cx2="http://schemas.microsoft.com/office/drawing/2015/10/21/chartex" xmlns:cx3="http://schemas.microsoft.com/office/drawing/2016/5/9/chartex" xmlns:cx4="http://schemas.microsoft.com/office/drawing/2016/5/10/chartex" xmlns:cx5="http://schemas.microsoft.com/office/drawing/2016/5/11/chartex" xmlns:cx6="http://schemas.microsoft.com/office/drawing/2016/5/12/chartex" xmlns:cx7="http://schemas.microsoft.com/office/drawing/2016/5/13/chartex" xmlns:cx8="http://schemas.microsoft.com/office/drawing/2016/5/14/chartex" xmlns:mc="http://schemas.openxmlformats.org/markup-compatibility/2006" xmlns:aink="http://schemas.microsoft.com/office/drawing/2016/ink" xmlns:am3d="http://schemas.microsoft.com/office/drawing/2017/model3d" xmlns:o="urn:schemas-microsoft-com:office:office" xmlns:oel="http://schemas.microsoft.com/office/2019/extlst" xmlns:r="http://schemas.openxmlformats.org/officeDocument/2006/relationships" xmlns:m="http://schemas.openxmlformats.org/officeDocument/2006/math" xmlns:v="urn:schemas-microsoft-com:vml" xmlns:wp14="http://schemas.microsoft.com/office/word/2010/wordprocessingDrawing" xmlns:wp="http://schemas.openxmlformats.org/drawingml/2006/wordprocessingDrawing" xmlns:w10="urn:schemas-microsoft-com:office:word" xmlns:w="http://schemas.openxmlformats.org/wordprocessingml/2006/main" xmlns:w14="http://schemas.microsoft.com/office/word/2010/wordml" xmlns:w15="http://schemas.microsoft.com/office/word/2012/wordml" xmlns:w16cex="http://schemas.microsoft.com/office/word/2018/wordml/cex" xmlns:w16cid="http://schemas.microsoft.com/office/word/2016/wordml/cid" xmlns:w16="http://schemas.microsoft.com/office/word/2018/wordml" xmlns:w16sdtdh="http://schemas.microsoft.com/office/word/2020/wordml/sdtdatahash" xmlns:w16se="http://schemas.microsoft.com/office/word/2015/wordml/symex" xmlns:wpg="http://schemas.microsoft.com/office/word/2010/wordprocessingGroup" xmlns:wpi="http://schemas.microsoft.com/office/word/2010/wordprocessingInk" xmlns:wne="http://schemas.microsoft.com/office/word/2006/wordml" xmlns:wps="http://schemas.microsoft.com/office/word/2010/wordprocessingShape" mc:Ignorable="w14 w15 w16se w16cid w16 w16cex w16sdtdh wp14">
+<w:document xmlns:wpc="http://schemas.microsoft.com/office/word/2010/wordprocessingCanvas" xmlns:mc="http://schemas.openxmlformats.org/markup-compatibility/2006" xmlns:o="urn:schemas-microsoft-com:office:office" xmlns:r="http://schemas.openxmlformats.org/officeDocument/2006/relationships" xmlns:m="http://schemas.openxmlformats.org/officeDocument/2006/math" xmlns:v="urn:schemas-microsoft-com:vml" xmlns:wp14="http://schemas.microsoft.com/office/word/2010/wordprocessingDrawing" xmlns:wp="http://schemas.openxmlformats.org/drawingml/2006/wordprocessingDrawing" xmlns:w10="urn:schemas-microsoft-com:office:word" xmlns:w="http://schemas.openxmlformats.org/wordprocessingml/2006/main" xmlns:w14="http://schemas.microsoft.com/office/word/2010/wordml" xmlns:w15="http://schemas.microsoft.com/office/word/2012/wordml" xmlns:wpg="http://schemas.microsoft.com/office/word/2010/wordprocessingGroup" xmlns:wpi="http://schemas.microsoft.com/office/word/2010/wordprocessingInk" xmlns:wne="http://schemas.microsoft.com/office/word/2006/wordml" xmlns:wps="http://schemas.microsoft.com/office/word/2010/wordprocessingShape" mc:Ignorable="w14 w15 wp14">
   <w:body>
     <w:p>
       <w:pPr>
@@ -8881,21 +8881,7 @@
               <w:rPr>
                 <w:szCs w:val="22"/>
               </w:rPr>
-              <w:t xml:space="preserve">Any User can register themselves as a </w:t>
-            </w:r>
-            <w:proofErr w:type="gramStart"/>
-            <w:r>
-              <w:rPr>
-                <w:szCs w:val="22"/>
-              </w:rPr>
-              <w:t>Client</w:t>
-            </w:r>
-            <w:proofErr w:type="gramEnd"/>
-            <w:r>
-              <w:rPr>
-                <w:szCs w:val="22"/>
-              </w:rPr>
-              <w:t xml:space="preserve"> to use Exam Portal Application </w:t>
+              <w:t xml:space="preserve">Any User can register themselves as a Client to use Exam Portal Application </w:t>
             </w:r>
             <w:r>
               <w:rPr>
@@ -9112,7 +9098,6 @@
       </w:pPr>
       <w:bookmarkStart w:id="16" w:name="_Toc98954660"/>
       <w:r>
-        <w:lastRenderedPageBreak/>
         <w:t xml:space="preserve">Home </w:t>
       </w:r>
       <w:r>
@@ -9121,19 +9106,16 @@
       <w:bookmarkEnd w:id="16"/>
     </w:p>
     <w:p>
-      <w:pPr>
-        <w:jc w:val="center"/>
-      </w:pPr>
       <w:r>
         <w:rPr>
           <w:noProof/>
-          <w:lang w:eastAsia="en-IN"/>
+          <w:lang w:val="en-US"/>
         </w:rPr>
         <w:drawing>
-          <wp:inline distT="0" distB="0" distL="0" distR="0" wp14:anchorId="152CEC0C" wp14:editId="6F2BCD08">
-            <wp:extent cx="5131001" cy="7781925"/>
-            <wp:effectExtent l="0" t="0" r="0" b="0"/>
-            <wp:docPr id="6" name="Picture 6"/>
+          <wp:inline distT="0" distB="0" distL="0" distR="0" wp14:anchorId="05BB1794" wp14:editId="3034913C">
+            <wp:extent cx="6300470" cy="3547946"/>
+            <wp:effectExtent l="0" t="0" r="5080" b="0"/>
+            <wp:docPr id="10" name="Picture 10" descr="C:\Users\riteshp\Downloads\Home Page.png"/>
             <wp:cNvGraphicFramePr>
               <a:graphicFrameLocks xmlns:a="http://schemas.openxmlformats.org/drawingml/2006/main" noChangeAspect="1"/>
             </wp:cNvGraphicFramePr>
@@ -9141,29 +9123,36 @@
               <a:graphicData uri="http://schemas.openxmlformats.org/drawingml/2006/picture">
                 <pic:pic xmlns:pic="http://schemas.openxmlformats.org/drawingml/2006/picture">
                   <pic:nvPicPr>
-                    <pic:cNvPr id="1" name=""/>
-                    <pic:cNvPicPr/>
+                    <pic:cNvPr id="0" name="Picture 2" descr="C:\Users\riteshp\Downloads\Home Page.png"/>
+                    <pic:cNvPicPr>
+                      <a:picLocks noChangeAspect="1" noChangeArrowheads="1"/>
+                    </pic:cNvPicPr>
                   </pic:nvPicPr>
                   <pic:blipFill>
-                    <a:blip r:embed="rId12">
+                    <a:blip r:embed="rId12" cstate="print">
                       <a:extLst>
                         <a:ext uri="{28A0092B-C50C-407E-A947-70E740481C1C}">
                           <a14:useLocalDpi xmlns:a14="http://schemas.microsoft.com/office/drawing/2010/main" val="0"/>
                         </a:ext>
                       </a:extLst>
                     </a:blip>
+                    <a:srcRect/>
                     <a:stretch>
                       <a:fillRect/>
                     </a:stretch>
                   </pic:blipFill>
-                  <pic:spPr>
+                  <pic:spPr bwMode="auto">
                     <a:xfrm>
                       <a:off x="0" y="0"/>
-                      <a:ext cx="5146430" cy="7805325"/>
+                      <a:ext cx="6300470" cy="3547946"/>
                     </a:xfrm>
                     <a:prstGeom prst="rect">
                       <a:avLst/>
                     </a:prstGeom>
+                    <a:noFill/>
+                    <a:ln>
+                      <a:noFill/>
+                    </a:ln>
                   </pic:spPr>
                 </pic:pic>
               </a:graphicData>
@@ -9174,219 +9163,19 @@
     </w:p>
     <w:p>
       <w:pPr>
-        <w:pStyle w:val="Heading2"/>
-        <w:spacing w:line="240" w:lineRule="auto"/>
-      </w:pPr>
-      <w:bookmarkStart w:id="17" w:name="_Toc98954661"/>
-      <w:r>
-        <w:lastRenderedPageBreak/>
-        <w:t>Sign-in</w:t>
-      </w:r>
-      <w:bookmarkEnd w:id="17"/>
-    </w:p>
-    <w:p>
-      <w:pPr>
-        <w:pStyle w:val="Heading3"/>
-        <w:spacing w:line="240" w:lineRule="auto"/>
-      </w:pPr>
-      <w:bookmarkStart w:id="18" w:name="_Toc98954662"/>
-      <w:r>
-        <w:t>Use Cases</w:t>
-      </w:r>
-      <w:bookmarkEnd w:id="18"/>
-    </w:p>
-    <w:tbl>
-      <w:tblPr>
-        <w:tblStyle w:val="TableGrid"/>
-        <w:tblpPr w:leftFromText="180" w:rightFromText="180" w:vertAnchor="text" w:horzAnchor="margin" w:tblpXSpec="center" w:tblpY="36"/>
-        <w:tblW w:w="8930" w:type="dxa"/>
-        <w:tblLayout w:type="fixed"/>
-        <w:tblLook w:val="04A0" w:firstRow="1" w:lastRow="0" w:firstColumn="1" w:lastColumn="0" w:noHBand="0" w:noVBand="1"/>
-      </w:tblPr>
-      <w:tblGrid>
-        <w:gridCol w:w="992"/>
-        <w:gridCol w:w="7938"/>
-      </w:tblGrid>
-      <w:tr>
-        <w:trPr>
-          <w:trHeight w:val="20"/>
-        </w:trPr>
-        <w:tc>
-          <w:tcPr>
-            <w:tcW w:w="992" w:type="dxa"/>
-          </w:tcPr>
-          <w:p>
-            <w:pPr>
-              <w:pStyle w:val="ListParagraph"/>
-              <w:numPr>
-                <w:ilvl w:val="0"/>
-                <w:numId w:val="3"/>
-              </w:numPr>
-              <w:ind w:right="17"/>
-              <w:rPr>
-                <w:szCs w:val="22"/>
-              </w:rPr>
-            </w:pPr>
-          </w:p>
-        </w:tc>
-        <w:tc>
-          <w:tcPr>
-            <w:tcW w:w="7938" w:type="dxa"/>
-            <w:vAlign w:val="center"/>
-          </w:tcPr>
-          <w:p>
-            <w:pPr>
-              <w:rPr>
-                <w:szCs w:val="22"/>
-              </w:rPr>
-            </w:pPr>
-            <w:r>
-              <w:rPr>
-                <w:szCs w:val="22"/>
-              </w:rPr>
-              <w:t xml:space="preserve">User should be able to enter </w:t>
-            </w:r>
-            <w:r>
-              <w:rPr>
-                <w:szCs w:val="22"/>
-              </w:rPr>
-              <w:t xml:space="preserve">the </w:t>
-            </w:r>
-            <w:r>
-              <w:rPr>
-                <w:szCs w:val="22"/>
-              </w:rPr>
-              <w:t>registered email address and password to sign-in.</w:t>
-            </w:r>
-          </w:p>
-        </w:tc>
-      </w:tr>
-      <w:tr>
-        <w:trPr>
-          <w:trHeight w:val="20"/>
-        </w:trPr>
-        <w:tc>
-          <w:tcPr>
-            <w:tcW w:w="992" w:type="dxa"/>
-          </w:tcPr>
-          <w:p>
-            <w:pPr>
-              <w:pStyle w:val="ListParagraph"/>
-              <w:numPr>
-                <w:ilvl w:val="0"/>
-                <w:numId w:val="3"/>
-              </w:numPr>
-              <w:ind w:right="17"/>
-              <w:rPr>
-                <w:szCs w:val="22"/>
-              </w:rPr>
-            </w:pPr>
-          </w:p>
-        </w:tc>
-        <w:tc>
-          <w:tcPr>
-            <w:tcW w:w="7938" w:type="dxa"/>
-            <w:vAlign w:val="center"/>
-          </w:tcPr>
-          <w:p>
-            <w:pPr>
-              <w:rPr>
-                <w:color w:val="ED7D31" w:themeColor="accent2"/>
-                <w:szCs w:val="22"/>
-              </w:rPr>
-            </w:pPr>
-            <w:r>
-              <w:rPr>
-                <w:color w:val="ED7D31" w:themeColor="accent2"/>
-                <w:szCs w:val="22"/>
-              </w:rPr>
-              <w:t xml:space="preserve">There will </w:t>
-            </w:r>
-            <w:r>
-              <w:rPr>
-                <w:color w:val="ED7D31" w:themeColor="accent2"/>
-                <w:szCs w:val="22"/>
-              </w:rPr>
-              <w:t xml:space="preserve">be </w:t>
-            </w:r>
-            <w:r>
-              <w:rPr>
-                <w:color w:val="ED7D31" w:themeColor="accent2"/>
-                <w:szCs w:val="22"/>
-              </w:rPr>
-              <w:t xml:space="preserve">five attempts to enter correct password. </w:t>
-            </w:r>
-          </w:p>
-          <w:p>
-            <w:pPr>
-              <w:rPr>
-                <w:szCs w:val="22"/>
-              </w:rPr>
-            </w:pPr>
-            <w:r>
-              <w:rPr>
-                <w:color w:val="ED7D31" w:themeColor="accent2"/>
-                <w:szCs w:val="22"/>
-              </w:rPr>
-              <w:t xml:space="preserve">After </w:t>
-            </w:r>
-            <w:r>
-              <w:rPr>
-                <w:color w:val="ED7D31" w:themeColor="accent2"/>
-                <w:szCs w:val="22"/>
-              </w:rPr>
-              <w:t>five</w:t>
-            </w:r>
-            <w:r>
-              <w:rPr>
-                <w:color w:val="ED7D31" w:themeColor="accent2"/>
-                <w:szCs w:val="22"/>
-              </w:rPr>
-              <w:t xml:space="preserve"> unsuccessful attempts the account will be locked for 10 min (configurable</w:t>
-            </w:r>
-            <w:r>
-              <w:rPr>
-                <w:szCs w:val="22"/>
-              </w:rPr>
-              <w:t>)</w:t>
-            </w:r>
-          </w:p>
-        </w:tc>
-      </w:tr>
-    </w:tbl>
-    <w:p>
-      <w:pPr>
-        <w:pStyle w:val="Heading2"/>
-        <w:numPr>
-          <w:ilvl w:val="0"/>
-          <w:numId w:val="0"/>
-        </w:numPr>
-        <w:spacing w:line="240" w:lineRule="auto"/>
-        <w:ind w:left="284"/>
-        <w:rPr>
-          <w:sz w:val="18"/>
-          <w:szCs w:val="18"/>
-        </w:rPr>
-      </w:pPr>
-      <w:r>
-        <w:rPr>
-          <w:sz w:val="18"/>
-          <w:szCs w:val="18"/>
-        </w:rPr>
-        <w:t>3.2.1 UI FRAMEWORK:</w:t>
-      </w:r>
-    </w:p>
-    <w:p>
+        <w:jc w:val="center"/>
+      </w:pPr>
       <w:r>
         <w:rPr>
           <w:noProof/>
-          <w:lang w:eastAsia="en-IN"/>
+          <w:lang w:val="en-US"/>
         </w:rPr>
+        <w:lastRenderedPageBreak/>
         <w:drawing>
-          <wp:inline distT="0" distB="0" distL="0" distR="0" wp14:anchorId="74D58076" wp14:editId="3DAE2255">
-            <wp:extent cx="6096000" cy="3057079"/>
+          <wp:inline distT="0" distB="0" distL="0" distR="0" wp14:anchorId="152CEC0C" wp14:editId="6F2BCD08">
+            <wp:extent cx="5131001" cy="7781925"/>
             <wp:effectExtent l="0" t="0" r="0" b="0"/>
-            <wp:docPr id="31" name="Picture 31"/>
+            <wp:docPr id="6" name="Picture 6"/>
             <wp:cNvGraphicFramePr>
               <a:graphicFrameLocks xmlns:a="http://schemas.openxmlformats.org/drawingml/2006/main" noChangeAspect="1"/>
             </wp:cNvGraphicFramePr>
@@ -9412,6 +9201,320 @@
                   <pic:spPr>
                     <a:xfrm>
                       <a:off x="0" y="0"/>
+                      <a:ext cx="5146430" cy="7805325"/>
+                    </a:xfrm>
+                    <a:prstGeom prst="rect">
+                      <a:avLst/>
+                    </a:prstGeom>
+                  </pic:spPr>
+                </pic:pic>
+              </a:graphicData>
+            </a:graphic>
+          </wp:inline>
+        </w:drawing>
+      </w:r>
+    </w:p>
+    <w:p>
+      <w:pPr>
+        <w:jc w:val="center"/>
+      </w:pPr>
+    </w:p>
+    <w:p>
+      <w:pPr>
+        <w:pStyle w:val="Heading2"/>
+        <w:spacing w:line="240" w:lineRule="auto"/>
+      </w:pPr>
+      <w:bookmarkStart w:id="17" w:name="_Toc98954661"/>
+      <w:r>
+        <w:lastRenderedPageBreak/>
+        <w:t>Sign-in</w:t>
+      </w:r>
+      <w:bookmarkEnd w:id="17"/>
+    </w:p>
+    <w:p>
+      <w:pPr>
+        <w:pStyle w:val="Heading3"/>
+        <w:spacing w:line="240" w:lineRule="auto"/>
+      </w:pPr>
+      <w:bookmarkStart w:id="18" w:name="_Toc98954662"/>
+      <w:r>
+        <w:t>Use Cases</w:t>
+      </w:r>
+      <w:bookmarkEnd w:id="18"/>
+    </w:p>
+    <w:tbl>
+      <w:tblPr>
+        <w:tblStyle w:val="TableGrid"/>
+        <w:tblpPr w:leftFromText="180" w:rightFromText="180" w:vertAnchor="text" w:horzAnchor="margin" w:tblpXSpec="center" w:tblpY="36"/>
+        <w:tblW w:w="8930" w:type="dxa"/>
+        <w:tblLayout w:type="fixed"/>
+        <w:tblLook w:val="04A0" w:firstRow="1" w:lastRow="0" w:firstColumn="1" w:lastColumn="0" w:noHBand="0" w:noVBand="1"/>
+      </w:tblPr>
+      <w:tblGrid>
+        <w:gridCol w:w="992"/>
+        <w:gridCol w:w="7938"/>
+      </w:tblGrid>
+      <w:tr>
+        <w:trPr>
+          <w:trHeight w:val="20"/>
+        </w:trPr>
+        <w:tc>
+          <w:tcPr>
+            <w:tcW w:w="992" w:type="dxa"/>
+          </w:tcPr>
+          <w:p>
+            <w:pPr>
+              <w:pStyle w:val="ListParagraph"/>
+              <w:numPr>
+                <w:ilvl w:val="0"/>
+                <w:numId w:val="3"/>
+              </w:numPr>
+              <w:ind w:right="17"/>
+              <w:rPr>
+                <w:szCs w:val="22"/>
+              </w:rPr>
+            </w:pPr>
+          </w:p>
+        </w:tc>
+        <w:tc>
+          <w:tcPr>
+            <w:tcW w:w="7938" w:type="dxa"/>
+            <w:vAlign w:val="center"/>
+          </w:tcPr>
+          <w:p>
+            <w:pPr>
+              <w:rPr>
+                <w:szCs w:val="22"/>
+              </w:rPr>
+            </w:pPr>
+            <w:r>
+              <w:rPr>
+                <w:szCs w:val="22"/>
+              </w:rPr>
+              <w:t xml:space="preserve">User should be able to enter </w:t>
+            </w:r>
+            <w:r>
+              <w:rPr>
+                <w:szCs w:val="22"/>
+              </w:rPr>
+              <w:t xml:space="preserve">the </w:t>
+            </w:r>
+            <w:r>
+              <w:rPr>
+                <w:szCs w:val="22"/>
+              </w:rPr>
+              <w:t>registered email address and password to sign-in.</w:t>
+            </w:r>
+          </w:p>
+        </w:tc>
+      </w:tr>
+      <w:tr>
+        <w:trPr>
+          <w:trHeight w:val="20"/>
+        </w:trPr>
+        <w:tc>
+          <w:tcPr>
+            <w:tcW w:w="992" w:type="dxa"/>
+          </w:tcPr>
+          <w:p>
+            <w:pPr>
+              <w:pStyle w:val="ListParagraph"/>
+              <w:numPr>
+                <w:ilvl w:val="0"/>
+                <w:numId w:val="3"/>
+              </w:numPr>
+              <w:ind w:right="17"/>
+              <w:rPr>
+                <w:szCs w:val="22"/>
+              </w:rPr>
+            </w:pPr>
+          </w:p>
+        </w:tc>
+        <w:tc>
+          <w:tcPr>
+            <w:tcW w:w="7938" w:type="dxa"/>
+            <w:vAlign w:val="center"/>
+          </w:tcPr>
+          <w:p>
+            <w:pPr>
+              <w:rPr>
+                <w:color w:val="ED7D31" w:themeColor="accent2"/>
+                <w:szCs w:val="22"/>
+              </w:rPr>
+            </w:pPr>
+            <w:r>
+              <w:rPr>
+                <w:color w:val="ED7D31" w:themeColor="accent2"/>
+                <w:szCs w:val="22"/>
+              </w:rPr>
+              <w:t xml:space="preserve">There will </w:t>
+            </w:r>
+            <w:r>
+              <w:rPr>
+                <w:color w:val="ED7D31" w:themeColor="accent2"/>
+                <w:szCs w:val="22"/>
+              </w:rPr>
+              <w:t xml:space="preserve">be </w:t>
+            </w:r>
+            <w:r>
+              <w:rPr>
+                <w:color w:val="ED7D31" w:themeColor="accent2"/>
+                <w:szCs w:val="22"/>
+              </w:rPr>
+              <w:t xml:space="preserve">five attempts to enter correct password. </w:t>
+            </w:r>
+          </w:p>
+          <w:p>
+            <w:pPr>
+              <w:rPr>
+                <w:szCs w:val="22"/>
+              </w:rPr>
+            </w:pPr>
+            <w:r>
+              <w:rPr>
+                <w:color w:val="ED7D31" w:themeColor="accent2"/>
+                <w:szCs w:val="22"/>
+              </w:rPr>
+              <w:t xml:space="preserve">After </w:t>
+            </w:r>
+            <w:r>
+              <w:rPr>
+                <w:color w:val="ED7D31" w:themeColor="accent2"/>
+                <w:szCs w:val="22"/>
+              </w:rPr>
+              <w:t>five</w:t>
+            </w:r>
+            <w:r>
+              <w:rPr>
+                <w:color w:val="ED7D31" w:themeColor="accent2"/>
+                <w:szCs w:val="22"/>
+              </w:rPr>
+              <w:t xml:space="preserve"> unsuccessful attempts the account will be locked for 10 min (configurable</w:t>
+            </w:r>
+            <w:r>
+              <w:rPr>
+                <w:szCs w:val="22"/>
+              </w:rPr>
+              <w:t>)</w:t>
+            </w:r>
+          </w:p>
+        </w:tc>
+      </w:tr>
+    </w:tbl>
+    <w:p>
+      <w:pPr>
+        <w:pStyle w:val="Heading2"/>
+        <w:numPr>
+          <w:ilvl w:val="0"/>
+          <w:numId w:val="0"/>
+        </w:numPr>
+        <w:spacing w:line="240" w:lineRule="auto"/>
+        <w:ind w:left="284"/>
+        <w:rPr>
+          <w:sz w:val="18"/>
+          <w:szCs w:val="18"/>
+        </w:rPr>
+      </w:pPr>
+      <w:r>
+        <w:rPr>
+          <w:sz w:val="18"/>
+          <w:szCs w:val="18"/>
+        </w:rPr>
+        <w:t>3.2.1 UI FRAMEWORK:</w:t>
+      </w:r>
+    </w:p>
+    <w:p>
+      <w:r>
+        <w:rPr>
+          <w:noProof/>
+          <w:lang w:val="en-US"/>
+        </w:rPr>
+        <w:drawing>
+          <wp:inline distT="0" distB="0" distL="0" distR="0" wp14:anchorId="3BEAA191" wp14:editId="25D85008">
+            <wp:extent cx="6300470" cy="3530814"/>
+            <wp:effectExtent l="0" t="0" r="5080" b="0"/>
+            <wp:docPr id="34" name="Picture 34" descr="C:\Users\riteshp\Downloads\login.png"/>
+            <wp:cNvGraphicFramePr>
+              <a:graphicFrameLocks xmlns:a="http://schemas.openxmlformats.org/drawingml/2006/main" noChangeAspect="1"/>
+            </wp:cNvGraphicFramePr>
+            <a:graphic xmlns:a="http://schemas.openxmlformats.org/drawingml/2006/main">
+              <a:graphicData uri="http://schemas.openxmlformats.org/drawingml/2006/picture">
+                <pic:pic xmlns:pic="http://schemas.openxmlformats.org/drawingml/2006/picture">
+                  <pic:nvPicPr>
+                    <pic:cNvPr id="0" name="Picture 3" descr="C:\Users\riteshp\Downloads\login.png"/>
+                    <pic:cNvPicPr>
+                      <a:picLocks noChangeAspect="1" noChangeArrowheads="1"/>
+                    </pic:cNvPicPr>
+                  </pic:nvPicPr>
+                  <pic:blipFill>
+                    <a:blip r:embed="rId14" cstate="print">
+                      <a:extLst>
+                        <a:ext uri="{28A0092B-C50C-407E-A947-70E740481C1C}">
+                          <a14:useLocalDpi xmlns:a14="http://schemas.microsoft.com/office/drawing/2010/main" val="0"/>
+                        </a:ext>
+                      </a:extLst>
+                    </a:blip>
+                    <a:srcRect/>
+                    <a:stretch>
+                      <a:fillRect/>
+                    </a:stretch>
+                  </pic:blipFill>
+                  <pic:spPr bwMode="auto">
+                    <a:xfrm>
+                      <a:off x="0" y="0"/>
+                      <a:ext cx="6300470" cy="3530814"/>
+                    </a:xfrm>
+                    <a:prstGeom prst="rect">
+                      <a:avLst/>
+                    </a:prstGeom>
+                    <a:noFill/>
+                    <a:ln>
+                      <a:noFill/>
+                    </a:ln>
+                  </pic:spPr>
+                </pic:pic>
+              </a:graphicData>
+            </a:graphic>
+          </wp:inline>
+        </w:drawing>
+      </w:r>
+    </w:p>
+    <w:p>
+      <w:r>
+        <w:rPr>
+          <w:noProof/>
+          <w:lang w:val="en-US"/>
+        </w:rPr>
+        <w:drawing>
+          <wp:inline distT="0" distB="0" distL="0" distR="0" wp14:anchorId="74D58076" wp14:editId="3DAE2255">
+            <wp:extent cx="6096000" cy="3057079"/>
+            <wp:effectExtent l="0" t="0" r="0" b="0"/>
+            <wp:docPr id="31" name="Picture 31"/>
+            <wp:cNvGraphicFramePr>
+              <a:graphicFrameLocks xmlns:a="http://schemas.openxmlformats.org/drawingml/2006/main" noChangeAspect="1"/>
+            </wp:cNvGraphicFramePr>
+            <a:graphic xmlns:a="http://schemas.openxmlformats.org/drawingml/2006/main">
+              <a:graphicData uri="http://schemas.openxmlformats.org/drawingml/2006/picture">
+                <pic:pic xmlns:pic="http://schemas.openxmlformats.org/drawingml/2006/picture">
+                  <pic:nvPicPr>
+                    <pic:cNvPr id="1" name=""/>
+                    <pic:cNvPicPr/>
+                  </pic:nvPicPr>
+                  <pic:blipFill>
+                    <a:blip r:embed="rId15">
+                      <a:extLst>
+                        <a:ext uri="{28A0092B-C50C-407E-A947-70E740481C1C}">
+                          <a14:useLocalDpi xmlns:a14="http://schemas.microsoft.com/office/drawing/2010/main" val="0"/>
+                        </a:ext>
+                      </a:extLst>
+                    </a:blip>
+                    <a:stretch>
+                      <a:fillRect/>
+                    </a:stretch>
+                  </pic:blipFill>
+                  <pic:spPr>
+                    <a:xfrm>
+                      <a:off x="0" y="0"/>
                       <a:ext cx="6100619" cy="3059395"/>
                     </a:xfrm>
                     <a:prstGeom prst="rect">
@@ -9432,6 +9535,7 @@
       </w:pPr>
       <w:bookmarkStart w:id="19" w:name="_Toc98954663"/>
       <w:r>
+        <w:lastRenderedPageBreak/>
         <w:t>Forgot password</w:t>
       </w:r>
       <w:bookmarkEnd w:id="19"/>
@@ -9525,7 +9629,6 @@
         <w:pStyle w:val="Heading3"/>
       </w:pPr>
       <w:r>
-        <w:lastRenderedPageBreak/>
         <w:t>UI Framework</w:t>
       </w:r>
     </w:p>
@@ -9533,8 +9636,65 @@
       <w:r>
         <w:rPr>
           <w:noProof/>
-          <w:lang w:eastAsia="en-IN"/>
+          <w:lang w:val="en-US"/>
         </w:rPr>
+        <w:drawing>
+          <wp:inline distT="0" distB="0" distL="0" distR="0" wp14:anchorId="7BD22C6F" wp14:editId="4C4AAAFB">
+            <wp:extent cx="6300470" cy="3530814"/>
+            <wp:effectExtent l="0" t="0" r="5080" b="0"/>
+            <wp:docPr id="39" name="Picture 39" descr="C:\Users\riteshp\Downloads\forgot password.png"/>
+            <wp:cNvGraphicFramePr>
+              <a:graphicFrameLocks xmlns:a="http://schemas.openxmlformats.org/drawingml/2006/main" noChangeAspect="1"/>
+            </wp:cNvGraphicFramePr>
+            <a:graphic xmlns:a="http://schemas.openxmlformats.org/drawingml/2006/main">
+              <a:graphicData uri="http://schemas.openxmlformats.org/drawingml/2006/picture">
+                <pic:pic xmlns:pic="http://schemas.openxmlformats.org/drawingml/2006/picture">
+                  <pic:nvPicPr>
+                    <pic:cNvPr id="0" name="Picture 4" descr="C:\Users\riteshp\Downloads\forgot password.png"/>
+                    <pic:cNvPicPr>
+                      <a:picLocks noChangeAspect="1" noChangeArrowheads="1"/>
+                    </pic:cNvPicPr>
+                  </pic:nvPicPr>
+                  <pic:blipFill>
+                    <a:blip r:embed="rId16" cstate="print">
+                      <a:extLst>
+                        <a:ext uri="{28A0092B-C50C-407E-A947-70E740481C1C}">
+                          <a14:useLocalDpi xmlns:a14="http://schemas.microsoft.com/office/drawing/2010/main" val="0"/>
+                        </a:ext>
+                      </a:extLst>
+                    </a:blip>
+                    <a:srcRect/>
+                    <a:stretch>
+                      <a:fillRect/>
+                    </a:stretch>
+                  </pic:blipFill>
+                  <pic:spPr bwMode="auto">
+                    <a:xfrm>
+                      <a:off x="0" y="0"/>
+                      <a:ext cx="6300470" cy="3530814"/>
+                    </a:xfrm>
+                    <a:prstGeom prst="rect">
+                      <a:avLst/>
+                    </a:prstGeom>
+                    <a:noFill/>
+                    <a:ln>
+                      <a:noFill/>
+                    </a:ln>
+                  </pic:spPr>
+                </pic:pic>
+              </a:graphicData>
+            </a:graphic>
+          </wp:inline>
+        </w:drawing>
+      </w:r>
+    </w:p>
+    <w:p>
+      <w:r>
+        <w:rPr>
+          <w:noProof/>
+          <w:lang w:val="en-US"/>
+        </w:rPr>
+        <w:lastRenderedPageBreak/>
         <w:drawing>
           <wp:inline distT="0" distB="0" distL="0" distR="0" wp14:anchorId="6D04DC9B" wp14:editId="1AFDF9C0">
             <wp:extent cx="5876925" cy="4527458"/>
@@ -9551,7 +9711,7 @@
                     <pic:cNvPicPr/>
                   </pic:nvPicPr>
                   <pic:blipFill>
-                    <a:blip r:embed="rId14">
+                    <a:blip r:embed="rId17">
                       <a:extLst>
                         <a:ext uri="{28A0092B-C50C-407E-A947-70E740481C1C}">
                           <a14:useLocalDpi xmlns:a14="http://schemas.microsoft.com/office/drawing/2010/main" val="0"/>
@@ -9736,7 +9896,7 @@
       <w:r>
         <w:rPr>
           <w:noProof/>
-          <w:lang w:eastAsia="en-IN"/>
+          <w:lang w:val="en-US"/>
         </w:rPr>
         <w:drawing>
           <wp:inline distT="0" distB="0" distL="0" distR="0" wp14:anchorId="4260EF3E" wp14:editId="5FD7BB12">
@@ -9754,7 +9914,7 @@
                     <pic:cNvPicPr/>
                   </pic:nvPicPr>
                   <pic:blipFill>
-                    <a:blip r:embed="rId15"/>
+                    <a:blip r:embed="rId18"/>
                     <a:stretch>
                       <a:fillRect/>
                     </a:stretch>
@@ -10333,7 +10493,6 @@
       </w:pPr>
       <w:bookmarkStart w:id="28" w:name="_Toc98954674"/>
       <w:r>
-        <w:lastRenderedPageBreak/>
         <w:t>UI Wirefram</w:t>
       </w:r>
       <w:bookmarkEnd w:id="28"/>
@@ -10345,8 +10504,65 @@
       <w:r>
         <w:rPr>
           <w:noProof/>
-          <w:lang w:eastAsia="en-IN"/>
+          <w:lang w:val="en-US"/>
         </w:rPr>
+        <w:drawing>
+          <wp:inline distT="0" distB="0" distL="0" distR="0" wp14:anchorId="1E057C2F" wp14:editId="47D7AA7E">
+            <wp:extent cx="6300470" cy="3531162"/>
+            <wp:effectExtent l="0" t="0" r="5080" b="0"/>
+            <wp:docPr id="40" name="Picture 40" descr="C:\Users\riteshp\Downloads\registration.png"/>
+            <wp:cNvGraphicFramePr>
+              <a:graphicFrameLocks xmlns:a="http://schemas.openxmlformats.org/drawingml/2006/main" noChangeAspect="1"/>
+            </wp:cNvGraphicFramePr>
+            <a:graphic xmlns:a="http://schemas.openxmlformats.org/drawingml/2006/main">
+              <a:graphicData uri="http://schemas.openxmlformats.org/drawingml/2006/picture">
+                <pic:pic xmlns:pic="http://schemas.openxmlformats.org/drawingml/2006/picture">
+                  <pic:nvPicPr>
+                    <pic:cNvPr id="0" name="Picture 5" descr="C:\Users\riteshp\Downloads\registration.png"/>
+                    <pic:cNvPicPr>
+                      <a:picLocks noChangeAspect="1" noChangeArrowheads="1"/>
+                    </pic:cNvPicPr>
+                  </pic:nvPicPr>
+                  <pic:blipFill>
+                    <a:blip r:embed="rId19" cstate="print">
+                      <a:extLst>
+                        <a:ext uri="{28A0092B-C50C-407E-A947-70E740481C1C}">
+                          <a14:useLocalDpi xmlns:a14="http://schemas.microsoft.com/office/drawing/2010/main" val="0"/>
+                        </a:ext>
+                      </a:extLst>
+                    </a:blip>
+                    <a:srcRect/>
+                    <a:stretch>
+                      <a:fillRect/>
+                    </a:stretch>
+                  </pic:blipFill>
+                  <pic:spPr bwMode="auto">
+                    <a:xfrm>
+                      <a:off x="0" y="0"/>
+                      <a:ext cx="6300470" cy="3531162"/>
+                    </a:xfrm>
+                    <a:prstGeom prst="rect">
+                      <a:avLst/>
+                    </a:prstGeom>
+                    <a:noFill/>
+                    <a:ln>
+                      <a:noFill/>
+                    </a:ln>
+                  </pic:spPr>
+                </pic:pic>
+              </a:graphicData>
+            </a:graphic>
+          </wp:inline>
+        </w:drawing>
+      </w:r>
+    </w:p>
+    <w:p>
+      <w:r>
+        <w:rPr>
+          <w:noProof/>
+          <w:lang w:val="en-US"/>
+        </w:rPr>
+        <w:lastRenderedPageBreak/>
         <w:drawing>
           <wp:inline distT="0" distB="0" distL="0" distR="0" wp14:anchorId="76B0F885" wp14:editId="02A6BA90">
             <wp:extent cx="6176689" cy="4752975"/>
@@ -10363,7 +10579,7 @@
                     <pic:cNvPicPr/>
                   </pic:nvPicPr>
                   <pic:blipFill>
-                    <a:blip r:embed="rId16">
+                    <a:blip r:embed="rId20">
                       <a:extLst>
                         <a:ext uri="{28A0092B-C50C-407E-A947-70E740481C1C}">
                           <a14:useLocalDpi xmlns:a14="http://schemas.microsoft.com/office/drawing/2010/main" val="0"/>
@@ -10402,10 +10618,14 @@
     <w:p/>
     <w:p/>
     <w:p>
+      <w:bookmarkStart w:id="29" w:name="_GoBack"/>
+      <w:bookmarkEnd w:id="29"/>
+    </w:p>
+    <w:p>
       <w:pPr>
         <w:pStyle w:val="Heading1"/>
       </w:pPr>
-      <w:bookmarkStart w:id="29" w:name="_Toc98954675"/>
+      <w:bookmarkStart w:id="30" w:name="_Toc98954675"/>
       <w:r>
         <w:lastRenderedPageBreak/>
         <w:t>System Features</w:t>
@@ -10419,21 +10639,21 @@
       <w:r>
         <w:t>)</w:t>
       </w:r>
-      <w:bookmarkEnd w:id="29"/>
+      <w:bookmarkEnd w:id="30"/>
     </w:p>
     <w:p>
       <w:pPr>
         <w:pStyle w:val="Heading2"/>
         <w:spacing w:line="240" w:lineRule="auto"/>
       </w:pPr>
-      <w:bookmarkStart w:id="30" w:name="_Toc98954676"/>
+      <w:bookmarkStart w:id="31" w:name="_Toc98954676"/>
       <w:r>
         <w:t>ADMIN</w:t>
       </w:r>
       <w:r>
         <w:t xml:space="preserve"> profile</w:t>
       </w:r>
-      <w:bookmarkEnd w:id="30"/>
+      <w:bookmarkEnd w:id="31"/>
       <w:r>
         <w:t xml:space="preserve"> </w:t>
       </w:r>
@@ -10442,11 +10662,11 @@
       <w:pPr>
         <w:pStyle w:val="Heading2"/>
       </w:pPr>
-      <w:bookmarkStart w:id="31" w:name="_Toc98954677"/>
+      <w:bookmarkStart w:id="32" w:name="_Toc98954677"/>
       <w:r>
         <w:t>Use Cases</w:t>
       </w:r>
-      <w:bookmarkEnd w:id="31"/>
+      <w:bookmarkEnd w:id="32"/>
     </w:p>
     <w:tbl>
       <w:tblPr>
@@ -10781,7 +11001,7 @@
       <w:pPr>
         <w:pStyle w:val="Heading2"/>
       </w:pPr>
-      <w:bookmarkStart w:id="32" w:name="_Toc98954678"/>
+      <w:bookmarkStart w:id="33" w:name="_Toc98954678"/>
       <w:r>
         <w:t>UI WIREFRAME (</w:t>
       </w:r>
@@ -10791,7 +11011,7 @@
       <w:r>
         <w:t>)</w:t>
       </w:r>
-      <w:bookmarkEnd w:id="32"/>
+      <w:bookmarkEnd w:id="33"/>
     </w:p>
     <w:p>
       <w:pPr>
@@ -10805,7 +11025,7 @@
       <w:r>
         <w:rPr>
           <w:noProof/>
-          <w:lang w:eastAsia="en-IN"/>
+          <w:lang w:val="en-US"/>
         </w:rPr>
         <w:drawing>
           <wp:inline distT="0" distB="0" distL="0" distR="0" wp14:anchorId="66D0649E" wp14:editId="2C58272B">
@@ -10823,7 +11043,7 @@
                     <pic:cNvPicPr/>
                   </pic:nvPicPr>
                   <pic:blipFill>
-                    <a:blip r:embed="rId17">
+                    <a:blip r:embed="rId21">
                       <a:extLst>
                         <a:ext uri="{28A0092B-C50C-407E-A947-70E740481C1C}">
                           <a14:useLocalDpi xmlns:a14="http://schemas.microsoft.com/office/drawing/2010/main" val="0"/>
@@ -10872,7 +11092,7 @@
         <w:rPr>
           <w:b/>
           <w:noProof/>
-          <w:lang w:eastAsia="en-IN"/>
+          <w:lang w:val="en-US"/>
         </w:rPr>
         <w:drawing>
           <wp:inline distT="0" distB="0" distL="0" distR="0" wp14:anchorId="2FEDB80F" wp14:editId="6DA3F504">
@@ -10890,7 +11110,7 @@
                     <pic:cNvPicPr/>
                   </pic:nvPicPr>
                   <pic:blipFill>
-                    <a:blip r:embed="rId18">
+                    <a:blip r:embed="rId22">
                       <a:extLst>
                         <a:ext uri="{28A0092B-C50C-407E-A947-70E740481C1C}">
                           <a14:useLocalDpi xmlns:a14="http://schemas.microsoft.com/office/drawing/2010/main" val="0"/>
@@ -10935,7 +11155,7 @@
         <w:rPr>
           <w:b/>
           <w:noProof/>
-          <w:lang w:eastAsia="en-IN"/>
+          <w:lang w:val="en-US"/>
         </w:rPr>
         <mc:AlternateContent>
           <mc:Choice Requires="wps">
@@ -11031,7 +11251,7 @@
               </wp:anchor>
             </w:drawing>
           </mc:Choice>
-          <mc:Fallback>
+          <mc:Fallback xmlns:w16se="http://schemas.microsoft.com/office/word/2015/wordml/symex" xmlns:w16sdtdh="http://schemas.microsoft.com/office/word/2020/wordml/sdtdatahash" xmlns:w16="http://schemas.microsoft.com/office/word/2018/wordml" xmlns:w16cid="http://schemas.microsoft.com/office/word/2016/wordml/cid" xmlns:w16cex="http://schemas.microsoft.com/office/word/2018/wordml/cex" xmlns:oel="http://schemas.microsoft.com/office/2019/extlst" xmlns:am3d="http://schemas.microsoft.com/office/drawing/2017/model3d" xmlns:aink="http://schemas.microsoft.com/office/drawing/2016/ink" xmlns:cx8="http://schemas.microsoft.com/office/drawing/2016/5/14/chartex" xmlns:cx7="http://schemas.microsoft.com/office/drawing/2016/5/13/chartex" xmlns:cx6="http://schemas.microsoft.com/office/drawing/2016/5/12/chartex" xmlns:cx5="http://schemas.microsoft.com/office/drawing/2016/5/11/chartex" xmlns:cx4="http://schemas.microsoft.com/office/drawing/2016/5/10/chartex" xmlns:cx3="http://schemas.microsoft.com/office/drawing/2016/5/9/chartex" xmlns:cx2="http://schemas.microsoft.com/office/drawing/2015/10/21/chartex" xmlns:cx1="http://schemas.microsoft.com/office/drawing/2015/9/8/chartex" xmlns:cx="http://schemas.microsoft.com/office/drawing/2014/chartex">
             <w:pict>
               <v:roundrect w14:anchorId="25E66F26" id="Rounded Rectangle 9" o:spid="_x0000_s1026" style="position:absolute;margin-left:136.95pt;margin-top:86.35pt;width:106.5pt;height:16pt;z-index:251666431;visibility:visible;mso-wrap-style:square;mso-width-percent:0;mso-height-percent:0;mso-wrap-distance-left:9pt;mso-wrap-distance-top:0;mso-wrap-distance-right:9pt;mso-wrap-distance-bottom:0;mso-position-horizontal:absolute;mso-position-horizontal-relative:text;mso-position-vertical:absolute;mso-position-vertical-relative:text;mso-width-percent:0;mso-height-percent:0;mso-width-relative:margin;mso-height-relative:margin;v-text-anchor:top" arcsize="10923f" o:gfxdata="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" fillcolor="#1e7aea" strokecolor="#1e7aea" strokeweight="1pt">
                 <v:stroke joinstyle="miter"/>
@@ -11067,7 +11287,7 @@
         <w:rPr>
           <w:b/>
           <w:noProof/>
-          <w:lang w:eastAsia="en-IN"/>
+          <w:lang w:val="en-US"/>
         </w:rPr>
         <w:drawing>
           <wp:inline distT="0" distB="0" distL="0" distR="0" wp14:anchorId="40C6814E" wp14:editId="1908481F">
@@ -11085,7 +11305,7 @@
                     <pic:cNvPicPr/>
                   </pic:nvPicPr>
                   <pic:blipFill>
-                    <a:blip r:embed="rId19">
+                    <a:blip r:embed="rId23">
                       <a:extLst>
                         <a:ext uri="{28A0092B-C50C-407E-A947-70E740481C1C}">
                           <a14:useLocalDpi xmlns:a14="http://schemas.microsoft.com/office/drawing/2010/main" val="0"/>
@@ -11139,7 +11359,7 @@
       <w:r>
         <w:rPr>
           <w:noProof/>
-          <w:lang w:eastAsia="en-IN"/>
+          <w:lang w:val="en-US"/>
         </w:rPr>
         <w:drawing>
           <wp:inline distT="0" distB="0" distL="0" distR="0" wp14:anchorId="0B36E9A5" wp14:editId="0B5E2775">
@@ -11157,7 +11377,7 @@
                     <pic:cNvPicPr/>
                   </pic:nvPicPr>
                   <pic:blipFill>
-                    <a:blip r:embed="rId20">
+                    <a:blip r:embed="rId24">
                       <a:extLst>
                         <a:ext uri="{28A0092B-C50C-407E-A947-70E740481C1C}">
                           <a14:useLocalDpi xmlns:a14="http://schemas.microsoft.com/office/drawing/2010/main" val="0"/>
@@ -11210,7 +11430,7 @@
         <w:rPr>
           <w:b/>
           <w:noProof/>
-          <w:lang w:eastAsia="en-IN"/>
+          <w:lang w:val="en-US"/>
         </w:rPr>
         <w:drawing>
           <wp:inline distT="0" distB="0" distL="0" distR="0" wp14:anchorId="615A1127" wp14:editId="6E7FF86B">
@@ -11228,7 +11448,7 @@
                     <pic:cNvPicPr/>
                   </pic:nvPicPr>
                   <pic:blipFill>
-                    <a:blip r:embed="rId21">
+                    <a:blip r:embed="rId25">
                       <a:extLst>
                         <a:ext uri="{28A0092B-C50C-407E-A947-70E740481C1C}">
                           <a14:useLocalDpi xmlns:a14="http://schemas.microsoft.com/office/drawing/2010/main" val="0"/>
@@ -11287,7 +11507,7 @@
       <w:pPr>
         <w:pStyle w:val="Heading1"/>
       </w:pPr>
-      <w:bookmarkStart w:id="33" w:name="_Toc98954680"/>
+      <w:bookmarkStart w:id="34" w:name="_Toc98954680"/>
       <w:r>
         <w:lastRenderedPageBreak/>
         <w:t>System Features</w:t>
@@ -11301,7 +11521,7 @@
       <w:r>
         <w:t>)</w:t>
       </w:r>
-      <w:bookmarkEnd w:id="33"/>
+      <w:bookmarkEnd w:id="34"/>
     </w:p>
     <w:p>
       <w:pPr>
@@ -11322,11 +11542,11 @@
         <w:pStyle w:val="Heading2"/>
         <w:spacing w:line="240" w:lineRule="auto"/>
       </w:pPr>
-      <w:bookmarkStart w:id="34" w:name="_Toc98954681"/>
+      <w:bookmarkStart w:id="35" w:name="_Toc98954681"/>
       <w:r>
         <w:t>Use Cases</w:t>
       </w:r>
-      <w:bookmarkEnd w:id="34"/>
+      <w:bookmarkEnd w:id="35"/>
     </w:p>
     <w:tbl>
       <w:tblPr>
@@ -11372,10 +11592,7 @@
               <w:t xml:space="preserve">After completion of Registration with payment activity, </w:t>
             </w:r>
             <w:r>
-              <w:t>c</w:t>
-            </w:r>
-            <w:r>
-              <w:t xml:space="preserve">lient administrator </w:t>
+              <w:t xml:space="preserve">client administrator </w:t>
             </w:r>
             <w:r>
               <w:t xml:space="preserve">will receive </w:t>
@@ -11425,11 +11642,11 @@
                 <w:szCs w:val="22"/>
               </w:rPr>
             </w:pPr>
-            <w:bookmarkStart w:id="35" w:name="_Hlk126252834"/>
+            <w:bookmarkStart w:id="36" w:name="_Hlk126252834"/>
             <w:r>
               <w:t xml:space="preserve">Client administrator </w:t>
             </w:r>
-            <w:bookmarkEnd w:id="35"/>
+            <w:bookmarkEnd w:id="36"/>
             <w:r>
               <w:t xml:space="preserve">can view the details submitted during registration. </w:t>
             </w:r>
@@ -11913,14 +12130,14 @@
         <w:pStyle w:val="Heading2"/>
         <w:spacing w:line="240" w:lineRule="auto"/>
       </w:pPr>
-      <w:bookmarkStart w:id="36" w:name="_Toc98954682"/>
+      <w:bookmarkStart w:id="37" w:name="_Toc98954682"/>
       <w:r>
         <w:t>UI Wireframe</w:t>
       </w:r>
       <w:r>
         <w:t xml:space="preserve"> (Orgadmin)</w:t>
       </w:r>
-      <w:bookmarkEnd w:id="36"/>
+      <w:bookmarkEnd w:id="37"/>
       <w:r>
         <w:t xml:space="preserve"> </w:t>
       </w:r>
@@ -11929,17 +12146,17 @@
       <w:pPr>
         <w:pStyle w:val="Heading3"/>
       </w:pPr>
-      <w:bookmarkStart w:id="37" w:name="_Toc98954683"/>
+      <w:bookmarkStart w:id="38" w:name="_Toc98954683"/>
       <w:r>
         <w:t>Dashboard:</w:t>
       </w:r>
-      <w:bookmarkEnd w:id="37"/>
+      <w:bookmarkEnd w:id="38"/>
     </w:p>
     <w:p>
       <w:r>
         <w:rPr>
           <w:noProof/>
-          <w:lang w:eastAsia="en-IN"/>
+          <w:lang w:val="en-US"/>
         </w:rPr>
         <w:drawing>
           <wp:inline distT="0" distB="0" distL="0" distR="0" wp14:anchorId="4F9C9417" wp14:editId="64D096EA">
@@ -11957,7 +12174,7 @@
                     <pic:cNvPicPr/>
                   </pic:nvPicPr>
                   <pic:blipFill>
-                    <a:blip r:embed="rId22">
+                    <a:blip r:embed="rId26">
                       <a:extLst>
                         <a:ext uri="{28A0092B-C50C-407E-A947-70E740481C1C}">
                           <a14:useLocalDpi xmlns:a14="http://schemas.microsoft.com/office/drawing/2010/main" val="0"/>
@@ -11997,7 +12214,7 @@
       <w:r>
         <w:rPr>
           <w:noProof/>
-          <w:lang w:eastAsia="en-IN"/>
+          <w:lang w:val="en-US"/>
         </w:rPr>
         <w:drawing>
           <wp:inline distT="0" distB="0" distL="0" distR="0" wp14:anchorId="627BF618" wp14:editId="5605BD82">
@@ -12015,7 +12232,7 @@
                     <pic:cNvPicPr/>
                   </pic:nvPicPr>
                   <pic:blipFill>
-                    <a:blip r:embed="rId23">
+                    <a:blip r:embed="rId27">
                       <a:extLst>
                         <a:ext uri="{28A0092B-C50C-407E-A947-70E740481C1C}">
                           <a14:useLocalDpi xmlns:a14="http://schemas.microsoft.com/office/drawing/2010/main" val="0"/>
@@ -12054,7 +12271,7 @@
       <w:r>
         <w:rPr>
           <w:noProof/>
-          <w:lang w:eastAsia="en-IN"/>
+          <w:lang w:val="en-US"/>
         </w:rPr>
         <mc:AlternateContent>
           <mc:Choice Requires="wps">
@@ -12164,7 +12381,7 @@
               </wp:anchor>
             </w:drawing>
           </mc:Choice>
-          <mc:Fallback>
+          <mc:Fallback xmlns:w16se="http://schemas.microsoft.com/office/word/2015/wordml/symex" xmlns:w16sdtdh="http://schemas.microsoft.com/office/word/2020/wordml/sdtdatahash" xmlns:w16="http://schemas.microsoft.com/office/word/2018/wordml" xmlns:w16cid="http://schemas.microsoft.com/office/word/2016/wordml/cid" xmlns:w16cex="http://schemas.microsoft.com/office/word/2018/wordml/cex" xmlns:oel="http://schemas.microsoft.com/office/2019/extlst" xmlns:am3d="http://schemas.microsoft.com/office/drawing/2017/model3d" xmlns:aink="http://schemas.microsoft.com/office/drawing/2016/ink" xmlns:cx8="http://schemas.microsoft.com/office/drawing/2016/5/14/chartex" xmlns:cx7="http://schemas.microsoft.com/office/drawing/2016/5/13/chartex" xmlns:cx6="http://schemas.microsoft.com/office/drawing/2016/5/12/chartex" xmlns:cx5="http://schemas.microsoft.com/office/drawing/2016/5/11/chartex" xmlns:cx4="http://schemas.microsoft.com/office/drawing/2016/5/10/chartex" xmlns:cx3="http://schemas.microsoft.com/office/drawing/2016/5/9/chartex" xmlns:cx2="http://schemas.microsoft.com/office/drawing/2015/10/21/chartex" xmlns:cx1="http://schemas.microsoft.com/office/drawing/2015/9/8/chartex" xmlns:cx="http://schemas.microsoft.com/office/drawing/2014/chartex">
             <w:pict>
               <v:rect w14:anchorId="560F1AA5" id="Rectangle 38" o:spid="_x0000_s1027" style="position:absolute;margin-left:409.95pt;margin-top:126.9pt;width:60.3pt;height:15.4pt;z-index:251674624;visibility:visible;mso-wrap-style:square;mso-width-percent:0;mso-height-percent:0;mso-wrap-distance-left:9pt;mso-wrap-distance-top:0;mso-wrap-distance-right:9pt;mso-wrap-distance-bottom:0;mso-position-horizontal:absolute;mso-position-horizontal-relative:text;mso-position-vertical:absolute;mso-position-vertical-relative:text;mso-width-percent:0;mso-height-percent:0;mso-width-relative:margin;mso-height-relative:margin;v-text-anchor:middle" o:gfxdata="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" fillcolor="#ed7d31 [3205]" strokecolor="white [3201]" strokeweight="1.5pt">
                 <v:textbox>
@@ -12222,7 +12439,7 @@
       <w:r>
         <w:rPr>
           <w:noProof/>
-          <w:lang w:eastAsia="en-IN"/>
+          <w:lang w:val="en-US"/>
         </w:rPr>
         <mc:AlternateContent>
           <mc:Choice Requires="wps">
@@ -12332,7 +12549,7 @@
               </wp:anchor>
             </w:drawing>
           </mc:Choice>
-          <mc:Fallback>
+          <mc:Fallback xmlns:w16se="http://schemas.microsoft.com/office/word/2015/wordml/symex" xmlns:w16sdtdh="http://schemas.microsoft.com/office/word/2020/wordml/sdtdatahash" xmlns:w16="http://schemas.microsoft.com/office/word/2018/wordml" xmlns:w16cid="http://schemas.microsoft.com/office/word/2016/wordml/cid" xmlns:w16cex="http://schemas.microsoft.com/office/word/2018/wordml/cex" xmlns:oel="http://schemas.microsoft.com/office/2019/extlst" xmlns:am3d="http://schemas.microsoft.com/office/drawing/2017/model3d" xmlns:aink="http://schemas.microsoft.com/office/drawing/2016/ink" xmlns:cx8="http://schemas.microsoft.com/office/drawing/2016/5/14/chartex" xmlns:cx7="http://schemas.microsoft.com/office/drawing/2016/5/13/chartex" xmlns:cx6="http://schemas.microsoft.com/office/drawing/2016/5/12/chartex" xmlns:cx5="http://schemas.microsoft.com/office/drawing/2016/5/11/chartex" xmlns:cx4="http://schemas.microsoft.com/office/drawing/2016/5/10/chartex" xmlns:cx3="http://schemas.microsoft.com/office/drawing/2016/5/9/chartex" xmlns:cx2="http://schemas.microsoft.com/office/drawing/2015/10/21/chartex" xmlns:cx1="http://schemas.microsoft.com/office/drawing/2015/9/8/chartex" xmlns:cx="http://schemas.microsoft.com/office/drawing/2014/chartex">
             <w:pict>
               <v:rect w14:anchorId="039E4121" id="Rectangle 37" o:spid="_x0000_s1028" style="position:absolute;margin-left:410.45pt;margin-top:110.15pt;width:60.3pt;height:15.4pt;z-index:251672576;visibility:visible;mso-wrap-style:square;mso-width-percent:0;mso-height-percent:0;mso-wrap-distance-left:9pt;mso-wrap-distance-top:0;mso-wrap-distance-right:9pt;mso-wrap-distance-bottom:0;mso-position-horizontal:absolute;mso-position-horizontal-relative:text;mso-position-vertical:absolute;mso-position-vertical-relative:text;mso-width-percent:0;mso-height-percent:0;mso-width-relative:margin;mso-height-relative:margin;v-text-anchor:middle" o:gfxdata="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" fillcolor="#ed7d31 [3205]" strokecolor="white [3201]" strokeweight="1.5pt">
                 <v:textbox>
@@ -12390,7 +12607,7 @@
       <w:r>
         <w:rPr>
           <w:noProof/>
-          <w:lang w:eastAsia="en-IN"/>
+          <w:lang w:val="en-US"/>
         </w:rPr>
         <mc:AlternateContent>
           <mc:Choice Requires="wps">
@@ -12500,7 +12717,7 @@
               </wp:anchor>
             </w:drawing>
           </mc:Choice>
-          <mc:Fallback>
+          <mc:Fallback xmlns:w16se="http://schemas.microsoft.com/office/word/2015/wordml/symex" xmlns:w16sdtdh="http://schemas.microsoft.com/office/word/2020/wordml/sdtdatahash" xmlns:w16="http://schemas.microsoft.com/office/word/2018/wordml" xmlns:w16cid="http://schemas.microsoft.com/office/word/2016/wordml/cid" xmlns:w16cex="http://schemas.microsoft.com/office/word/2018/wordml/cex" xmlns:oel="http://schemas.microsoft.com/office/2019/extlst" xmlns:am3d="http://schemas.microsoft.com/office/drawing/2017/model3d" xmlns:aink="http://schemas.microsoft.com/office/drawing/2016/ink" xmlns:cx8="http://schemas.microsoft.com/office/drawing/2016/5/14/chartex" xmlns:cx7="http://schemas.microsoft.com/office/drawing/2016/5/13/chartex" xmlns:cx6="http://schemas.microsoft.com/office/drawing/2016/5/12/chartex" xmlns:cx5="http://schemas.microsoft.com/office/drawing/2016/5/11/chartex" xmlns:cx4="http://schemas.microsoft.com/office/drawing/2016/5/10/chartex" xmlns:cx3="http://schemas.microsoft.com/office/drawing/2016/5/9/chartex" xmlns:cx2="http://schemas.microsoft.com/office/drawing/2015/10/21/chartex" xmlns:cx1="http://schemas.microsoft.com/office/drawing/2015/9/8/chartex" xmlns:cx="http://schemas.microsoft.com/office/drawing/2014/chartex">
             <w:pict>
               <v:rect w14:anchorId="0EF63D57" id="Rectangle 36" o:spid="_x0000_s1029" style="position:absolute;margin-left:410.45pt;margin-top:92.9pt;width:60.3pt;height:15.4pt;z-index:251670528;visibility:visible;mso-wrap-style:square;mso-width-percent:0;mso-height-percent:0;mso-wrap-distance-left:9pt;mso-wrap-distance-top:0;mso-wrap-distance-right:9pt;mso-wrap-distance-bottom:0;mso-position-horizontal:absolute;mso-position-horizontal-relative:text;mso-position-vertical:absolute;mso-position-vertical-relative:text;mso-width-percent:0;mso-height-percent:0;mso-width-relative:margin;mso-height-relative:margin;v-text-anchor:middle" o:gfxdata="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" fillcolor="#ed7d31 [3205]" strokecolor="white [3201]" strokeweight="1.5pt">
                 <v:textbox>
@@ -12558,7 +12775,7 @@
       <w:r>
         <w:rPr>
           <w:noProof/>
-          <w:lang w:eastAsia="en-IN"/>
+          <w:lang w:val="en-US"/>
         </w:rPr>
         <mc:AlternateContent>
           <mc:Choice Requires="wps">
@@ -12668,7 +12885,7 @@
               </wp:anchor>
             </w:drawing>
           </mc:Choice>
-          <mc:Fallback>
+          <mc:Fallback xmlns:w16se="http://schemas.microsoft.com/office/word/2015/wordml/symex" xmlns:w16sdtdh="http://schemas.microsoft.com/office/word/2020/wordml/sdtdatahash" xmlns:w16="http://schemas.microsoft.com/office/word/2018/wordml" xmlns:w16cid="http://schemas.microsoft.com/office/word/2016/wordml/cid" xmlns:w16cex="http://schemas.microsoft.com/office/word/2018/wordml/cex" xmlns:oel="http://schemas.microsoft.com/office/2019/extlst" xmlns:am3d="http://schemas.microsoft.com/office/drawing/2017/model3d" xmlns:aink="http://schemas.microsoft.com/office/drawing/2016/ink" xmlns:cx8="http://schemas.microsoft.com/office/drawing/2016/5/14/chartex" xmlns:cx7="http://schemas.microsoft.com/office/drawing/2016/5/13/chartex" xmlns:cx6="http://schemas.microsoft.com/office/drawing/2016/5/12/chartex" xmlns:cx5="http://schemas.microsoft.com/office/drawing/2016/5/11/chartex" xmlns:cx4="http://schemas.microsoft.com/office/drawing/2016/5/10/chartex" xmlns:cx3="http://schemas.microsoft.com/office/drawing/2016/5/9/chartex" xmlns:cx2="http://schemas.microsoft.com/office/drawing/2015/10/21/chartex" xmlns:cx1="http://schemas.microsoft.com/office/drawing/2015/9/8/chartex" xmlns:cx="http://schemas.microsoft.com/office/drawing/2014/chartex">
             <w:pict>
               <v:rect w14:anchorId="78386C6E" id="Rectangle 35" o:spid="_x0000_s1030" style="position:absolute;margin-left:410.5pt;margin-top:75.2pt;width:60.3pt;height:15.4pt;z-index:251668480;visibility:visible;mso-wrap-style:square;mso-width-percent:0;mso-height-percent:0;mso-wrap-distance-left:9pt;mso-wrap-distance-top:0;mso-wrap-distance-right:9pt;mso-wrap-distance-bottom:0;mso-position-horizontal:absolute;mso-position-horizontal-relative:text;mso-position-vertical:absolute;mso-position-vertical-relative:text;mso-width-percent:0;mso-height-percent:0;mso-width-relative:margin;mso-height-relative:margin;v-text-anchor:middle" o:gfxdata="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" fillcolor="#ed7d31 [3205]" strokecolor="white [3201]" strokeweight="1.5pt">
                 <v:textbox>
@@ -12726,7 +12943,7 @@
       <w:r>
         <w:rPr>
           <w:noProof/>
-          <w:lang w:eastAsia="en-IN"/>
+          <w:lang w:val="en-US"/>
         </w:rPr>
         <w:drawing>
           <wp:inline distT="0" distB="0" distL="0" distR="0" wp14:anchorId="38CB2E63" wp14:editId="3F47DED6">
@@ -12744,7 +12961,7 @@
                     <pic:cNvPicPr/>
                   </pic:nvPicPr>
                   <pic:blipFill>
-                    <a:blip r:embed="rId24">
+                    <a:blip r:embed="rId28">
                       <a:extLst>
                         <a:ext uri="{28A0092B-C50C-407E-A947-70E740481C1C}">
                           <a14:useLocalDpi xmlns:a14="http://schemas.microsoft.com/office/drawing/2010/main" val="0"/>
@@ -12790,7 +13007,7 @@
       <w:r>
         <w:rPr>
           <w:noProof/>
-          <w:lang w:eastAsia="en-IN"/>
+          <w:lang w:val="en-US"/>
         </w:rPr>
         <w:drawing>
           <wp:inline distT="0" distB="0" distL="0" distR="0" wp14:anchorId="40573206" wp14:editId="322B2232">
@@ -12808,7 +13025,7 @@
                     <pic:cNvPicPr/>
                   </pic:nvPicPr>
                   <pic:blipFill>
-                    <a:blip r:embed="rId25">
+                    <a:blip r:embed="rId29">
                       <a:extLst>
                         <a:ext uri="{28A0092B-C50C-407E-A947-70E740481C1C}">
                           <a14:useLocalDpi xmlns:a14="http://schemas.microsoft.com/office/drawing/2010/main" val="0"/>
@@ -12847,7 +13064,7 @@
       <w:r>
         <w:rPr>
           <w:noProof/>
-          <w:lang w:eastAsia="en-IN"/>
+          <w:lang w:val="en-US"/>
         </w:rPr>
         <w:drawing>
           <wp:inline distT="0" distB="0" distL="0" distR="0" wp14:anchorId="2E0C067B" wp14:editId="1B27CDFD">
@@ -12865,7 +13082,7 @@
                     <pic:cNvPicPr/>
                   </pic:nvPicPr>
                   <pic:blipFill>
-                    <a:blip r:embed="rId26">
+                    <a:blip r:embed="rId30">
                       <a:extLst>
                         <a:ext uri="{28A0092B-C50C-407E-A947-70E740481C1C}">
                           <a14:useLocalDpi xmlns:a14="http://schemas.microsoft.com/office/drawing/2010/main" val="0"/>
@@ -12905,7 +13122,7 @@
       <w:r>
         <w:rPr>
           <w:noProof/>
-          <w:lang w:eastAsia="en-IN"/>
+          <w:lang w:val="en-US"/>
         </w:rPr>
         <w:drawing>
           <wp:inline distT="0" distB="0" distL="0" distR="0" wp14:anchorId="6DE02D6D" wp14:editId="6C645B4C">
@@ -12923,7 +13140,7 @@
                     <pic:cNvPicPr/>
                   </pic:nvPicPr>
                   <pic:blipFill>
-                    <a:blip r:embed="rId27">
+                    <a:blip r:embed="rId31">
                       <a:extLst>
                         <a:ext uri="{28A0092B-C50C-407E-A947-70E740481C1C}">
                           <a14:useLocalDpi xmlns:a14="http://schemas.microsoft.com/office/drawing/2010/main" val="0"/>
@@ -12971,7 +13188,7 @@
       <w:pPr>
         <w:pStyle w:val="Heading1"/>
       </w:pPr>
-      <w:bookmarkStart w:id="38" w:name="_Toc98954696"/>
+      <w:bookmarkStart w:id="39" w:name="_Toc98954696"/>
       <w:r>
         <w:lastRenderedPageBreak/>
         <w:t>System Features</w:t>
@@ -12985,7 +13202,7 @@
       <w:r>
         <w:t>)</w:t>
       </w:r>
-      <w:bookmarkEnd w:id="38"/>
+      <w:bookmarkEnd w:id="39"/>
     </w:p>
     <w:p>
       <w:pPr>
@@ -13011,11 +13228,11 @@
         <w:pStyle w:val="Heading2"/>
         <w:spacing w:line="240" w:lineRule="auto"/>
       </w:pPr>
-      <w:bookmarkStart w:id="39" w:name="_Toc98954697"/>
+      <w:bookmarkStart w:id="40" w:name="_Toc98954697"/>
       <w:r>
         <w:t>Use cases</w:t>
       </w:r>
-      <w:bookmarkEnd w:id="39"/>
+      <w:bookmarkEnd w:id="40"/>
     </w:p>
     <w:tbl>
       <w:tblPr>
@@ -13662,7 +13879,7 @@
       <w:pPr>
         <w:pStyle w:val="Heading2"/>
       </w:pPr>
-      <w:bookmarkStart w:id="40" w:name="_Toc98954698"/>
+      <w:bookmarkStart w:id="41" w:name="_Toc98954698"/>
       <w:r>
         <w:t>Wireframe</w:t>
       </w:r>
@@ -13675,20 +13892,20 @@
       <w:r>
         <w:t>)</w:t>
       </w:r>
-      <w:bookmarkEnd w:id="40"/>
+      <w:bookmarkEnd w:id="41"/>
     </w:p>
     <w:p>
       <w:pPr>
         <w:pStyle w:val="Heading3"/>
       </w:pPr>
-      <w:bookmarkStart w:id="41" w:name="_Toc98954699"/>
+      <w:bookmarkStart w:id="42" w:name="_Toc98954699"/>
       <w:r>
         <w:t>Dashboard</w:t>
       </w:r>
       <w:r>
         <w:t>:</w:t>
       </w:r>
-      <w:bookmarkEnd w:id="41"/>
+      <w:bookmarkEnd w:id="42"/>
     </w:p>
     <w:p>
       <w:pPr>
@@ -13700,7 +13917,7 @@
         <w:rPr>
           <w:b/>
           <w:noProof/>
-          <w:lang w:eastAsia="en-IN"/>
+          <w:lang w:val="en-US"/>
         </w:rPr>
         <w:drawing>
           <wp:inline distT="0" distB="0" distL="0" distR="0" wp14:anchorId="4B426296" wp14:editId="6267B3C2">
@@ -13718,7 +13935,7 @@
                     <pic:cNvPicPr/>
                   </pic:nvPicPr>
                   <pic:blipFill>
-                    <a:blip r:embed="rId28">
+                    <a:blip r:embed="rId32">
                       <a:extLst>
                         <a:ext uri="{28A0092B-C50C-407E-A947-70E740481C1C}">
                           <a14:useLocalDpi xmlns:a14="http://schemas.microsoft.com/office/drawing/2010/main" val="0"/>
@@ -13770,7 +13987,7 @@
         <w:rPr>
           <w:b/>
           <w:noProof/>
-          <w:lang w:eastAsia="en-IN"/>
+          <w:lang w:val="en-US"/>
         </w:rPr>
         <w:drawing>
           <wp:inline distT="0" distB="0" distL="0" distR="0" wp14:anchorId="50A9A033" wp14:editId="31C6B297">
@@ -13788,7 +14005,7 @@
                     <pic:cNvPicPr/>
                   </pic:nvPicPr>
                   <pic:blipFill>
-                    <a:blip r:embed="rId29">
+                    <a:blip r:embed="rId33">
                       <a:extLst>
                         <a:ext uri="{28A0092B-C50C-407E-A947-70E740481C1C}">
                           <a14:useLocalDpi xmlns:a14="http://schemas.microsoft.com/office/drawing/2010/main" val="0"/>
@@ -13836,7 +14053,7 @@
         <w:rPr>
           <w:b/>
           <w:noProof/>
-          <w:lang w:eastAsia="en-IN"/>
+          <w:lang w:val="en-US"/>
         </w:rPr>
         <w:drawing>
           <wp:inline distT="0" distB="0" distL="0" distR="0" wp14:anchorId="77888C8E" wp14:editId="2976D768">
@@ -13854,7 +14071,7 @@
                     <pic:cNvPicPr/>
                   </pic:nvPicPr>
                   <pic:blipFill>
-                    <a:blip r:embed="rId30">
+                    <a:blip r:embed="rId34">
                       <a:extLst>
                         <a:ext uri="{28A0092B-C50C-407E-A947-70E740481C1C}">
                           <a14:useLocalDpi xmlns:a14="http://schemas.microsoft.com/office/drawing/2010/main" val="0"/>
@@ -13907,7 +14124,7 @@
         <w:rPr>
           <w:b/>
           <w:noProof/>
-          <w:lang w:eastAsia="en-IN"/>
+          <w:lang w:val="en-US"/>
         </w:rPr>
         <w:drawing>
           <wp:inline distT="0" distB="0" distL="0" distR="0" wp14:anchorId="670612CF" wp14:editId="263A1EC5">
@@ -13925,7 +14142,7 @@
                     <pic:cNvPicPr/>
                   </pic:nvPicPr>
                   <pic:blipFill>
-                    <a:blip r:embed="rId31">
+                    <a:blip r:embed="rId35">
                       <a:extLst>
                         <a:ext uri="{28A0092B-C50C-407E-A947-70E740481C1C}">
                           <a14:useLocalDpi xmlns:a14="http://schemas.microsoft.com/office/drawing/2010/main" val="0"/>
@@ -13970,7 +14187,7 @@
         <w:rPr>
           <w:b/>
           <w:noProof/>
-          <w:lang w:eastAsia="en-IN"/>
+          <w:lang w:val="en-US"/>
         </w:rPr>
         <w:drawing>
           <wp:inline distT="0" distB="0" distL="0" distR="0" wp14:anchorId="0208A49F" wp14:editId="6123AB6C">
@@ -13988,7 +14205,7 @@
                     <pic:cNvPicPr/>
                   </pic:nvPicPr>
                   <pic:blipFill>
-                    <a:blip r:embed="rId32">
+                    <a:blip r:embed="rId36">
                       <a:extLst>
                         <a:ext uri="{28A0092B-C50C-407E-A947-70E740481C1C}">
                           <a14:useLocalDpi xmlns:a14="http://schemas.microsoft.com/office/drawing/2010/main" val="0"/>
@@ -14033,7 +14250,7 @@
       <w:pPr>
         <w:pStyle w:val="Heading1"/>
       </w:pPr>
-      <w:bookmarkStart w:id="42" w:name="_Toc98954722"/>
+      <w:bookmarkStart w:id="43" w:name="_Toc98954722"/>
       <w:r>
         <w:lastRenderedPageBreak/>
         <w:t>System Features</w:t>
@@ -14411,7 +14628,7 @@
       <w:r>
         <w:rPr>
           <w:noProof/>
-          <w:lang w:eastAsia="en-IN"/>
+          <w:lang w:val="en-US"/>
         </w:rPr>
         <w:drawing>
           <wp:inline distT="0" distB="0" distL="0" distR="0" wp14:anchorId="034600F9" wp14:editId="479B6A34">
@@ -14431,7 +14648,7 @@
                     </pic:cNvPicPr>
                   </pic:nvPicPr>
                   <pic:blipFill>
-                    <a:blip r:embed="rId33">
+                    <a:blip r:embed="rId37">
                       <a:extLst>
                         <a:ext uri="{28A0092B-C50C-407E-A947-70E740481C1C}">
                           <a14:useLocalDpi xmlns:a14="http://schemas.microsoft.com/office/drawing/2010/main" val="0"/>
@@ -14483,7 +14700,7 @@
       <w:r>
         <w:rPr>
           <w:noProof/>
-          <w:lang w:eastAsia="en-IN"/>
+          <w:lang w:val="en-US"/>
         </w:rPr>
         <w:drawing>
           <wp:inline distT="0" distB="0" distL="0" distR="0" wp14:anchorId="5E53ED7B" wp14:editId="0D67EEE9">
@@ -14501,7 +14718,7 @@
                     <pic:cNvPicPr/>
                   </pic:nvPicPr>
                   <pic:blipFill>
-                    <a:blip r:embed="rId34">
+                    <a:blip r:embed="rId38">
                       <a:extLst>
                         <a:ext uri="{28A0092B-C50C-407E-A947-70E740481C1C}">
                           <a14:useLocalDpi xmlns:a14="http://schemas.microsoft.com/office/drawing/2010/main" val="0"/>
@@ -14547,7 +14764,7 @@
       <w:r>
         <w:rPr>
           <w:noProof/>
-          <w:lang w:eastAsia="en-IN"/>
+          <w:lang w:val="en-US"/>
         </w:rPr>
         <w:drawing>
           <wp:inline distT="0" distB="0" distL="0" distR="0" wp14:anchorId="273A2B09" wp14:editId="5357196D">
@@ -14565,7 +14782,7 @@
                     <pic:cNvPicPr/>
                   </pic:nvPicPr>
                   <pic:blipFill>
-                    <a:blip r:embed="rId35">
+                    <a:blip r:embed="rId39">
                       <a:extLst>
                         <a:ext uri="{28A0092B-C50C-407E-A947-70E740481C1C}">
                           <a14:useLocalDpi xmlns:a14="http://schemas.microsoft.com/office/drawing/2010/main" val="0"/>
@@ -14612,7 +14829,7 @@
       <w:r>
         <w:rPr>
           <w:noProof/>
-          <w:lang w:eastAsia="en-IN"/>
+          <w:lang w:val="en-US"/>
         </w:rPr>
         <w:drawing>
           <wp:inline distT="0" distB="0" distL="0" distR="0" wp14:anchorId="33E38DC2" wp14:editId="4F372027">
@@ -14630,7 +14847,7 @@
                     <pic:cNvPicPr/>
                   </pic:nvPicPr>
                   <pic:blipFill>
-                    <a:blip r:embed="rId36">
+                    <a:blip r:embed="rId40">
                       <a:extLst>
                         <a:ext uri="{28A0092B-C50C-407E-A947-70E740481C1C}">
                           <a14:useLocalDpi xmlns:a14="http://schemas.microsoft.com/office/drawing/2010/main" val="0"/>
@@ -14677,7 +14894,7 @@
       <w:r>
         <w:rPr>
           <w:noProof/>
-          <w:lang w:eastAsia="en-IN"/>
+          <w:lang w:val="en-US"/>
         </w:rPr>
         <w:drawing>
           <wp:inline distT="0" distB="0" distL="0" distR="0" wp14:anchorId="51D9B3C7" wp14:editId="645A11C5">
@@ -14695,7 +14912,7 @@
                     <pic:cNvPicPr/>
                   </pic:nvPicPr>
                   <pic:blipFill>
-                    <a:blip r:embed="rId37">
+                    <a:blip r:embed="rId41">
                       <a:extLst>
                         <a:ext uri="{28A0092B-C50C-407E-A947-70E740481C1C}">
                           <a14:useLocalDpi xmlns:a14="http://schemas.microsoft.com/office/drawing/2010/main" val="0"/>
@@ -14742,7 +14959,7 @@
       <w:r>
         <w:rPr>
           <w:noProof/>
-          <w:lang w:eastAsia="en-IN"/>
+          <w:lang w:val="en-US"/>
         </w:rPr>
         <w:drawing>
           <wp:inline distT="0" distB="0" distL="0" distR="0" wp14:anchorId="15CB0029" wp14:editId="71156280">
@@ -14760,7 +14977,7 @@
                     <pic:cNvPicPr/>
                   </pic:nvPicPr>
                   <pic:blipFill>
-                    <a:blip r:embed="rId38">
+                    <a:blip r:embed="rId42">
                       <a:extLst>
                         <a:ext uri="{28A0092B-C50C-407E-A947-70E740481C1C}">
                           <a14:useLocalDpi xmlns:a14="http://schemas.microsoft.com/office/drawing/2010/main" val="0"/>
@@ -14795,18 +15012,18 @@
         <w:lastRenderedPageBreak/>
         <w:t>System Features</w:t>
       </w:r>
-      <w:bookmarkEnd w:id="42"/>
+      <w:bookmarkEnd w:id="43"/>
     </w:p>
     <w:p>
       <w:pPr>
         <w:pStyle w:val="Heading2"/>
         <w:spacing w:line="240" w:lineRule="auto"/>
       </w:pPr>
-      <w:bookmarkStart w:id="43" w:name="_Toc98954723"/>
+      <w:bookmarkStart w:id="44" w:name="_Toc98954723"/>
       <w:r>
         <w:t>Use cases</w:t>
       </w:r>
-      <w:bookmarkEnd w:id="43"/>
+      <w:bookmarkEnd w:id="44"/>
     </w:p>
     <w:tbl>
       <w:tblPr>
@@ -15234,23 +15451,23 @@
       <w:pPr>
         <w:pStyle w:val="Heading1"/>
       </w:pPr>
-      <w:bookmarkStart w:id="44" w:name="_Toc98954724"/>
+      <w:bookmarkStart w:id="45" w:name="_Toc98954724"/>
       <w:r>
         <w:lastRenderedPageBreak/>
         <w:t>Roles</w:t>
       </w:r>
-      <w:bookmarkEnd w:id="44"/>
+      <w:bookmarkEnd w:id="45"/>
     </w:p>
     <w:p>
       <w:pPr>
         <w:pStyle w:val="Heading3"/>
         <w:spacing w:line="240" w:lineRule="auto"/>
       </w:pPr>
-      <w:bookmarkStart w:id="45" w:name="_Toc98954725"/>
+      <w:bookmarkStart w:id="46" w:name="_Toc98954725"/>
       <w:r>
         <w:t>Description</w:t>
       </w:r>
-      <w:bookmarkEnd w:id="45"/>
+      <w:bookmarkEnd w:id="46"/>
     </w:p>
     <w:p>
       <w:pPr>
@@ -15291,7 +15508,6 @@
               <w:rPr>
                 <w:i/>
                 <w:noProof/>
-                <w:lang w:eastAsia="en-IN"/>
               </w:rPr>
               <mc:AlternateContent>
                 <mc:Choice Requires="wps">
@@ -15354,7 +15570,7 @@
                     </wp:anchor>
                   </w:drawing>
                 </mc:Choice>
-                <mc:Fallback>
+                <mc:Fallback xmlns:w16se="http://schemas.microsoft.com/office/word/2015/wordml/symex" xmlns:w16sdtdh="http://schemas.microsoft.com/office/word/2020/wordml/sdtdatahash" xmlns:w16="http://schemas.microsoft.com/office/word/2018/wordml" xmlns:w16cid="http://schemas.microsoft.com/office/word/2016/wordml/cid" xmlns:w16cex="http://schemas.microsoft.com/office/word/2018/wordml/cex" xmlns:oel="http://schemas.microsoft.com/office/2019/extlst" xmlns:am3d="http://schemas.microsoft.com/office/drawing/2017/model3d" xmlns:aink="http://schemas.microsoft.com/office/drawing/2016/ink" xmlns:cx8="http://schemas.microsoft.com/office/drawing/2016/5/14/chartex" xmlns:cx7="http://schemas.microsoft.com/office/drawing/2016/5/13/chartex" xmlns:cx6="http://schemas.microsoft.com/office/drawing/2016/5/12/chartex" xmlns:cx5="http://schemas.microsoft.com/office/drawing/2016/5/11/chartex" xmlns:cx4="http://schemas.microsoft.com/office/drawing/2016/5/10/chartex" xmlns:cx3="http://schemas.microsoft.com/office/drawing/2016/5/9/chartex" xmlns:cx2="http://schemas.microsoft.com/office/drawing/2015/10/21/chartex" xmlns:cx1="http://schemas.microsoft.com/office/drawing/2015/9/8/chartex" xmlns:cx="http://schemas.microsoft.com/office/drawing/2014/chartex">
                   <w:pict>
                     <v:line w14:anchorId="7DC23E17" id="Straight Connector 1" o:spid="_x0000_s1026" style="position:absolute;z-index:251667456;visibility:visible;mso-wrap-style:square;mso-width-percent:0;mso-height-percent:0;mso-wrap-distance-left:9pt;mso-wrap-distance-top:0;mso-wrap-distance-right:9pt;mso-wrap-distance-bottom:0;mso-position-horizontal:absolute;mso-position-horizontal-relative:text;mso-position-vertical:absolute;mso-position-vertical-relative:text;mso-width-percent:0;mso-height-percent:0;mso-width-relative:margin;mso-height-relative:margin" from="-5.8pt,.65pt" to="135.7pt,23.25pt" o:gfxdata="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" strokecolor="black [3213]" strokeweight=".5pt">
                       <v:stroke joinstyle="miter"/>
@@ -17076,12 +17292,12 @@
       <w:pPr>
         <w:pStyle w:val="Heading1"/>
       </w:pPr>
-      <w:bookmarkStart w:id="46" w:name="_Toc98954726"/>
+      <w:bookmarkStart w:id="47" w:name="_Toc98954726"/>
       <w:r>
         <w:lastRenderedPageBreak/>
         <w:t>Notifications</w:t>
       </w:r>
-      <w:bookmarkEnd w:id="46"/>
+      <w:bookmarkEnd w:id="47"/>
     </w:p>
     <w:tbl>
       <w:tblPr>
@@ -17367,7 +17583,7 @@
         </w:numPr>
         <w:ind w:left="284"/>
       </w:pPr>
-      <w:bookmarkStart w:id="47" w:name="_Toc98954727"/>
+      <w:bookmarkStart w:id="48" w:name="_Toc98954727"/>
     </w:p>
     <w:p>
       <w:pPr>
@@ -17386,19 +17602,19 @@
       <w:r>
         <w:t>High Level Solution Architecture</w:t>
       </w:r>
-      <w:bookmarkEnd w:id="47"/>
+      <w:bookmarkEnd w:id="48"/>
     </w:p>
     <w:p>
       <w:r>
         <w:rPr>
           <w:noProof/>
-          <w:lang w:eastAsia="en-IN"/>
+          <w:lang w:val="en-US"/>
         </w:rPr>
         <w:drawing>
-          <wp:inline distT="0" distB="0" distL="0" distR="0" wp14:anchorId="03C54CEB" wp14:editId="4363AD56">
-            <wp:extent cx="6300470" cy="2780665"/>
-            <wp:effectExtent l="0" t="0" r="5080" b="635"/>
-            <wp:docPr id="13" name="Picture 13"/>
+          <wp:inline distT="0" distB="0" distL="0" distR="0" wp14:anchorId="23539B33" wp14:editId="3607F2E5">
+            <wp:extent cx="6300470" cy="3089876"/>
+            <wp:effectExtent l="0" t="0" r="5080" b="0"/>
+            <wp:docPr id="2" name="Picture 2" descr="D:\Ritesh_Patil\Learning\GIT_HUB\ExamPortalMonoToMicro\ExamPortalMicroservice\AppDoc\Architecture_ExamPortal.png"/>
             <wp:cNvGraphicFramePr>
               <a:graphicFrameLocks xmlns:a="http://schemas.openxmlformats.org/drawingml/2006/main" noChangeAspect="1"/>
             </wp:cNvGraphicFramePr>
@@ -17406,13 +17622,13 @@
               <a:graphicData uri="http://schemas.openxmlformats.org/drawingml/2006/picture">
                 <pic:pic xmlns:pic="http://schemas.openxmlformats.org/drawingml/2006/picture">
                   <pic:nvPicPr>
-                    <pic:cNvPr id="0" name="Picture 1"/>
+                    <pic:cNvPr id="0" name="Picture 1" descr="D:\Ritesh_Patil\Learning\GIT_HUB\ExamPortalMonoToMicro\ExamPortalMicroservice\AppDoc\Architecture_ExamPortal.png"/>
                     <pic:cNvPicPr>
                       <a:picLocks noChangeAspect="1" noChangeArrowheads="1"/>
                     </pic:cNvPicPr>
                   </pic:nvPicPr>
                   <pic:blipFill>
-                    <a:blip r:embed="rId39">
+                    <a:blip r:embed="rId43">
                       <a:extLst>
                         <a:ext uri="{28A0092B-C50C-407E-A947-70E740481C1C}">
                           <a14:useLocalDpi xmlns:a14="http://schemas.microsoft.com/office/drawing/2010/main" val="0"/>
@@ -17427,7 +17643,7 @@
                   <pic:spPr bwMode="auto">
                     <a:xfrm>
                       <a:off x="0" y="0"/>
-                      <a:ext cx="6300470" cy="2780665"/>
+                      <a:ext cx="6300470" cy="3089876"/>
                     </a:xfrm>
                     <a:prstGeom prst="rect">
                       <a:avLst/>
@@ -17745,10 +17961,10 @@
     <w:p/>
     <w:p/>
     <w:sectPr>
-      <w:headerReference w:type="even" r:id="rId40"/>
-      <w:headerReference w:type="default" r:id="rId41"/>
-      <w:footerReference w:type="default" r:id="rId42"/>
-      <w:headerReference w:type="first" r:id="rId43"/>
+      <w:headerReference w:type="even" r:id="rId44"/>
+      <w:headerReference w:type="default" r:id="rId45"/>
+      <w:footerReference w:type="default" r:id="rId46"/>
+      <w:headerReference w:type="first" r:id="rId47"/>
       <w:pgSz w:w="11909" w:h="16834" w:code="9"/>
       <w:pgMar w:top="1440" w:right="1136" w:bottom="1440" w:left="851" w:header="567" w:footer="0" w:gutter="0"/>
       <w:pgNumType w:start="1"/>
@@ -17760,7 +17976,7 @@
 </file>
 
 <file path=word/endnotes.xml><?xml version="1.0" encoding="utf-8"?>
-<w:endnotes xmlns:wpc="http://schemas.microsoft.com/office/word/2010/wordprocessingCanvas" xmlns:cx="http://schemas.microsoft.com/office/drawing/2014/chartex" xmlns:cx1="http://schemas.microsoft.com/office/drawing/2015/9/8/chartex" xmlns:cx2="http://schemas.microsoft.com/office/drawing/2015/10/21/chartex" xmlns:cx3="http://schemas.microsoft.com/office/drawing/2016/5/9/chartex" xmlns:cx4="http://schemas.microsoft.com/office/drawing/2016/5/10/chartex" xmlns:cx5="http://schemas.microsoft.com/office/drawing/2016/5/11/chartex" xmlns:cx6="http://schemas.microsoft.com/office/drawing/2016/5/12/chartex" xmlns:cx7="http://schemas.microsoft.com/office/drawing/2016/5/13/chartex" xmlns:cx8="http://schemas.microsoft.com/office/drawing/2016/5/14/chartex" xmlns:mc="http://schemas.openxmlformats.org/markup-compatibility/2006" xmlns:aink="http://schemas.microsoft.com/office/drawing/2016/ink" xmlns:am3d="http://schemas.microsoft.com/office/drawing/2017/model3d" xmlns:o="urn:schemas-microsoft-com:office:office" xmlns:oel="http://schemas.microsoft.com/office/2019/extlst" xmlns:r="http://schemas.openxmlformats.org/officeDocument/2006/relationships" xmlns:m="http://schemas.openxmlformats.org/officeDocument/2006/math" xmlns:v="urn:schemas-microsoft-com:vml" xmlns:wp14="http://schemas.microsoft.com/office/word/2010/wordprocessingDrawing" xmlns:wp="http://schemas.openxmlformats.org/drawingml/2006/wordprocessingDrawing" xmlns:w10="urn:schemas-microsoft-com:office:word" xmlns:w="http://schemas.openxmlformats.org/wordprocessingml/2006/main" xmlns:w14="http://schemas.microsoft.com/office/word/2010/wordml" xmlns:w15="http://schemas.microsoft.com/office/word/2012/wordml" xmlns:w16cex="http://schemas.microsoft.com/office/word/2018/wordml/cex" xmlns:w16cid="http://schemas.microsoft.com/office/word/2016/wordml/cid" xmlns:w16="http://schemas.microsoft.com/office/word/2018/wordml" xmlns:w16sdtdh="http://schemas.microsoft.com/office/word/2020/wordml/sdtdatahash" xmlns:w16se="http://schemas.microsoft.com/office/word/2015/wordml/symex" xmlns:wpg="http://schemas.microsoft.com/office/word/2010/wordprocessingGroup" xmlns:wpi="http://schemas.microsoft.com/office/word/2010/wordprocessingInk" xmlns:wne="http://schemas.microsoft.com/office/word/2006/wordml" xmlns:wps="http://schemas.microsoft.com/office/word/2010/wordprocessingShape" mc:Ignorable="w14 w15 w16se w16cid w16 w16cex w16sdtdh wp14">
+<w:endnotes xmlns:wpc="http://schemas.microsoft.com/office/word/2010/wordprocessingCanvas" xmlns:mc="http://schemas.openxmlformats.org/markup-compatibility/2006" xmlns:o="urn:schemas-microsoft-com:office:office" xmlns:r="http://schemas.openxmlformats.org/officeDocument/2006/relationships" xmlns:m="http://schemas.openxmlformats.org/officeDocument/2006/math" xmlns:v="urn:schemas-microsoft-com:vml" xmlns:wp14="http://schemas.microsoft.com/office/word/2010/wordprocessingDrawing" xmlns:wp="http://schemas.openxmlformats.org/drawingml/2006/wordprocessingDrawing" xmlns:w10="urn:schemas-microsoft-com:office:word" xmlns:w="http://schemas.openxmlformats.org/wordprocessingml/2006/main" xmlns:w14="http://schemas.microsoft.com/office/word/2010/wordml" xmlns:w15="http://schemas.microsoft.com/office/word/2012/wordml" xmlns:wpg="http://schemas.microsoft.com/office/word/2010/wordprocessingGroup" xmlns:wpi="http://schemas.microsoft.com/office/word/2010/wordprocessingInk" xmlns:wne="http://schemas.microsoft.com/office/word/2006/wordml" xmlns:wps="http://schemas.microsoft.com/office/word/2010/wordprocessingShape" mc:Ignorable="w14 w15 wp14">
   <w:endnote w:type="separator" w:id="-1">
     <w:p>
       <w:pPr>
@@ -17785,7 +18001,7 @@
 </file>
 
 <file path=word/footer1.xml><?xml version="1.0" encoding="utf-8"?>
-<w:ftr xmlns:wpc="http://schemas.microsoft.com/office/word/2010/wordprocessingCanvas" xmlns:cx="http://schemas.microsoft.com/office/drawing/2014/chartex" xmlns:cx1="http://schemas.microsoft.com/office/drawing/2015/9/8/chartex" xmlns:cx2="http://schemas.microsoft.com/office/drawing/2015/10/21/chartex" xmlns:cx3="http://schemas.microsoft.com/office/drawing/2016/5/9/chartex" xmlns:cx4="http://schemas.microsoft.com/office/drawing/2016/5/10/chartex" xmlns:cx5="http://schemas.microsoft.com/office/drawing/2016/5/11/chartex" xmlns:cx6="http://schemas.microsoft.com/office/drawing/2016/5/12/chartex" xmlns:cx7="http://schemas.microsoft.com/office/drawing/2016/5/13/chartex" xmlns:cx8="http://schemas.microsoft.com/office/drawing/2016/5/14/chartex" xmlns:mc="http://schemas.openxmlformats.org/markup-compatibility/2006" xmlns:aink="http://schemas.microsoft.com/office/drawing/2016/ink" xmlns:am3d="http://schemas.microsoft.com/office/drawing/2017/model3d" xmlns:o="urn:schemas-microsoft-com:office:office" xmlns:oel="http://schemas.microsoft.com/office/2019/extlst" xmlns:r="http://schemas.openxmlformats.org/officeDocument/2006/relationships" xmlns:m="http://schemas.openxmlformats.org/officeDocument/2006/math" xmlns:v="urn:schemas-microsoft-com:vml" xmlns:wp14="http://schemas.microsoft.com/office/word/2010/wordprocessingDrawing" xmlns:wp="http://schemas.openxmlformats.org/drawingml/2006/wordprocessingDrawing" xmlns:w10="urn:schemas-microsoft-com:office:word" xmlns:w="http://schemas.openxmlformats.org/wordprocessingml/2006/main" xmlns:w14="http://schemas.microsoft.com/office/word/2010/wordml" xmlns:w15="http://schemas.microsoft.com/office/word/2012/wordml" xmlns:w16cex="http://schemas.microsoft.com/office/word/2018/wordml/cex" xmlns:w16cid="http://schemas.microsoft.com/office/word/2016/wordml/cid" xmlns:w16="http://schemas.microsoft.com/office/word/2018/wordml" xmlns:w16sdtdh="http://schemas.microsoft.com/office/word/2020/wordml/sdtdatahash" xmlns:w16se="http://schemas.microsoft.com/office/word/2015/wordml/symex" xmlns:wpg="http://schemas.microsoft.com/office/word/2010/wordprocessingGroup" xmlns:wpi="http://schemas.microsoft.com/office/word/2010/wordprocessingInk" xmlns:wne="http://schemas.microsoft.com/office/word/2006/wordml" xmlns:wps="http://schemas.microsoft.com/office/word/2010/wordprocessingShape" mc:Ignorable="w14 w15 w16se w16cid w16 w16cex w16sdtdh wp14">
+<w:ftr xmlns:wpc="http://schemas.microsoft.com/office/word/2010/wordprocessingCanvas" xmlns:mc="http://schemas.openxmlformats.org/markup-compatibility/2006" xmlns:o="urn:schemas-microsoft-com:office:office" xmlns:r="http://schemas.openxmlformats.org/officeDocument/2006/relationships" xmlns:m="http://schemas.openxmlformats.org/officeDocument/2006/math" xmlns:v="urn:schemas-microsoft-com:vml" xmlns:wp14="http://schemas.microsoft.com/office/word/2010/wordprocessingDrawing" xmlns:wp="http://schemas.openxmlformats.org/drawingml/2006/wordprocessingDrawing" xmlns:w10="urn:schemas-microsoft-com:office:word" xmlns:w="http://schemas.openxmlformats.org/wordprocessingml/2006/main" xmlns:w14="http://schemas.microsoft.com/office/word/2010/wordml" xmlns:w15="http://schemas.microsoft.com/office/word/2012/wordml" xmlns:wpg="http://schemas.microsoft.com/office/word/2010/wordprocessingGroup" xmlns:wpi="http://schemas.microsoft.com/office/word/2010/wordprocessingInk" xmlns:wne="http://schemas.microsoft.com/office/word/2006/wordml" xmlns:wps="http://schemas.microsoft.com/office/word/2010/wordprocessingShape" mc:Ignorable="w14 w15 wp14">
   <w:p>
     <w:pPr>
       <w:pStyle w:val="Footer"/>
@@ -17817,7 +18033,7 @@
 </file>
 
 <file path=word/footer2.xml><?xml version="1.0" encoding="utf-8"?>
-<w:ftr xmlns:wpc="http://schemas.microsoft.com/office/word/2010/wordprocessingCanvas" xmlns:cx="http://schemas.microsoft.com/office/drawing/2014/chartex" xmlns:cx1="http://schemas.microsoft.com/office/drawing/2015/9/8/chartex" xmlns:cx2="http://schemas.microsoft.com/office/drawing/2015/10/21/chartex" xmlns:cx3="http://schemas.microsoft.com/office/drawing/2016/5/9/chartex" xmlns:cx4="http://schemas.microsoft.com/office/drawing/2016/5/10/chartex" xmlns:cx5="http://schemas.microsoft.com/office/drawing/2016/5/11/chartex" xmlns:cx6="http://schemas.microsoft.com/office/drawing/2016/5/12/chartex" xmlns:cx7="http://schemas.microsoft.com/office/drawing/2016/5/13/chartex" xmlns:cx8="http://schemas.microsoft.com/office/drawing/2016/5/14/chartex" xmlns:mc="http://schemas.openxmlformats.org/markup-compatibility/2006" xmlns:aink="http://schemas.microsoft.com/office/drawing/2016/ink" xmlns:am3d="http://schemas.microsoft.com/office/drawing/2017/model3d" xmlns:o="urn:schemas-microsoft-com:office:office" xmlns:oel="http://schemas.microsoft.com/office/2019/extlst" xmlns:r="http://schemas.openxmlformats.org/officeDocument/2006/relationships" xmlns:m="http://schemas.openxmlformats.org/officeDocument/2006/math" xmlns:v="urn:schemas-microsoft-com:vml" xmlns:wp14="http://schemas.microsoft.com/office/word/2010/wordprocessingDrawing" xmlns:wp="http://schemas.openxmlformats.org/drawingml/2006/wordprocessingDrawing" xmlns:w10="urn:schemas-microsoft-com:office:word" xmlns:w="http://schemas.openxmlformats.org/wordprocessingml/2006/main" xmlns:w14="http://schemas.microsoft.com/office/word/2010/wordml" xmlns:w15="http://schemas.microsoft.com/office/word/2012/wordml" xmlns:w16cex="http://schemas.microsoft.com/office/word/2018/wordml/cex" xmlns:w16cid="http://schemas.microsoft.com/office/word/2016/wordml/cid" xmlns:w16="http://schemas.microsoft.com/office/word/2018/wordml" xmlns:w16sdtdh="http://schemas.microsoft.com/office/word/2020/wordml/sdtdatahash" xmlns:w16se="http://schemas.microsoft.com/office/word/2015/wordml/symex" xmlns:wpg="http://schemas.microsoft.com/office/word/2010/wordprocessingGroup" xmlns:wpi="http://schemas.microsoft.com/office/word/2010/wordprocessingInk" xmlns:wne="http://schemas.microsoft.com/office/word/2006/wordml" xmlns:wps="http://schemas.microsoft.com/office/word/2010/wordprocessingShape" mc:Ignorable="w14 w15 w16se w16cid w16 w16cex w16sdtdh wp14">
+<w:ftr xmlns:wpc="http://schemas.microsoft.com/office/word/2010/wordprocessingCanvas" xmlns:mc="http://schemas.openxmlformats.org/markup-compatibility/2006" xmlns:o="urn:schemas-microsoft-com:office:office" xmlns:r="http://schemas.openxmlformats.org/officeDocument/2006/relationships" xmlns:m="http://schemas.openxmlformats.org/officeDocument/2006/math" xmlns:v="urn:schemas-microsoft-com:vml" xmlns:wp14="http://schemas.microsoft.com/office/word/2010/wordprocessingDrawing" xmlns:wp="http://schemas.openxmlformats.org/drawingml/2006/wordprocessingDrawing" xmlns:w10="urn:schemas-microsoft-com:office:word" xmlns:w="http://schemas.openxmlformats.org/wordprocessingml/2006/main" xmlns:w14="http://schemas.microsoft.com/office/word/2010/wordml" xmlns:w15="http://schemas.microsoft.com/office/word/2012/wordml" xmlns:wpg="http://schemas.microsoft.com/office/word/2010/wordprocessingGroup" xmlns:wpi="http://schemas.microsoft.com/office/word/2010/wordprocessingInk" xmlns:wne="http://schemas.microsoft.com/office/word/2006/wordml" xmlns:wps="http://schemas.microsoft.com/office/word/2010/wordprocessingShape" mc:Ignorable="w14 w15 wp14">
   <w:sdt>
     <w:sdtPr>
       <w:id w:val="505025160"/>
@@ -17826,6 +18042,7 @@
         <w:docPartUnique/>
       </w:docPartObj>
     </w:sdtPr>
+    <w:sdtEndPr/>
     <w:sdtContent>
       <w:sdt>
         <w:sdtPr>
@@ -17835,6 +18052,7 @@
             <w:docPartUnique/>
           </w:docPartObj>
         </w:sdtPr>
+        <w:sdtEndPr/>
         <w:sdtContent>
           <w:p>
             <w:pPr>
@@ -17916,7 +18134,7 @@
                       <w:bCs/>
                       <w:noProof/>
                     </w:rPr>
-                    <w:t>24</w:t>
+                    <w:t>22</w:t>
                   </w:r>
                   <w:r>
                     <w:rPr>
@@ -17958,7 +18176,7 @@
                       <w:bCs/>
                       <w:noProof/>
                     </w:rPr>
-                    <w:t>30</w:t>
+                    <w:t>32</w:t>
                   </w:r>
                   <w:r>
                     <w:rPr>
@@ -17985,7 +18203,7 @@
 </file>
 
 <file path=word/footnotes.xml><?xml version="1.0" encoding="utf-8"?>
-<w:footnotes xmlns:wpc="http://schemas.microsoft.com/office/word/2010/wordprocessingCanvas" xmlns:cx="http://schemas.microsoft.com/office/drawing/2014/chartex" xmlns:cx1="http://schemas.microsoft.com/office/drawing/2015/9/8/chartex" xmlns:cx2="http://schemas.microsoft.com/office/drawing/2015/10/21/chartex" xmlns:cx3="http://schemas.microsoft.com/office/drawing/2016/5/9/chartex" xmlns:cx4="http://schemas.microsoft.com/office/drawing/2016/5/10/chartex" xmlns:cx5="http://schemas.microsoft.com/office/drawing/2016/5/11/chartex" xmlns:cx6="http://schemas.microsoft.com/office/drawing/2016/5/12/chartex" xmlns:cx7="http://schemas.microsoft.com/office/drawing/2016/5/13/chartex" xmlns:cx8="http://schemas.microsoft.com/office/drawing/2016/5/14/chartex" xmlns:mc="http://schemas.openxmlformats.org/markup-compatibility/2006" xmlns:aink="http://schemas.microsoft.com/office/drawing/2016/ink" xmlns:am3d="http://schemas.microsoft.com/office/drawing/2017/model3d" xmlns:o="urn:schemas-microsoft-com:office:office" xmlns:oel="http://schemas.microsoft.com/office/2019/extlst" xmlns:r="http://schemas.openxmlformats.org/officeDocument/2006/relationships" xmlns:m="http://schemas.openxmlformats.org/officeDocument/2006/math" xmlns:v="urn:schemas-microsoft-com:vml" xmlns:wp14="http://schemas.microsoft.com/office/word/2010/wordprocessingDrawing" xmlns:wp="http://schemas.openxmlformats.org/drawingml/2006/wordprocessingDrawing" xmlns:w10="urn:schemas-microsoft-com:office:word" xmlns:w="http://schemas.openxmlformats.org/wordprocessingml/2006/main" xmlns:w14="http://schemas.microsoft.com/office/word/2010/wordml" xmlns:w15="http://schemas.microsoft.com/office/word/2012/wordml" xmlns:w16cex="http://schemas.microsoft.com/office/word/2018/wordml/cex" xmlns:w16cid="http://schemas.microsoft.com/office/word/2016/wordml/cid" xmlns:w16="http://schemas.microsoft.com/office/word/2018/wordml" xmlns:w16sdtdh="http://schemas.microsoft.com/office/word/2020/wordml/sdtdatahash" xmlns:w16se="http://schemas.microsoft.com/office/word/2015/wordml/symex" xmlns:wpg="http://schemas.microsoft.com/office/word/2010/wordprocessingGroup" xmlns:wpi="http://schemas.microsoft.com/office/word/2010/wordprocessingInk" xmlns:wne="http://schemas.microsoft.com/office/word/2006/wordml" xmlns:wps="http://schemas.microsoft.com/office/word/2010/wordprocessingShape" mc:Ignorable="w14 w15 w16se w16cid w16 w16cex w16sdtdh wp14">
+<w:footnotes xmlns:wpc="http://schemas.microsoft.com/office/word/2010/wordprocessingCanvas" xmlns:mc="http://schemas.openxmlformats.org/markup-compatibility/2006" xmlns:o="urn:schemas-microsoft-com:office:office" xmlns:r="http://schemas.openxmlformats.org/officeDocument/2006/relationships" xmlns:m="http://schemas.openxmlformats.org/officeDocument/2006/math" xmlns:v="urn:schemas-microsoft-com:vml" xmlns:wp14="http://schemas.microsoft.com/office/word/2010/wordprocessingDrawing" xmlns:wp="http://schemas.openxmlformats.org/drawingml/2006/wordprocessingDrawing" xmlns:w10="urn:schemas-microsoft-com:office:word" xmlns:w="http://schemas.openxmlformats.org/wordprocessingml/2006/main" xmlns:w14="http://schemas.microsoft.com/office/word/2010/wordml" xmlns:w15="http://schemas.microsoft.com/office/word/2012/wordml" xmlns:wpg="http://schemas.microsoft.com/office/word/2010/wordprocessingGroup" xmlns:wpi="http://schemas.microsoft.com/office/word/2010/wordprocessingInk" xmlns:wne="http://schemas.microsoft.com/office/word/2006/wordml" xmlns:wps="http://schemas.microsoft.com/office/word/2010/wordprocessingShape" mc:Ignorable="w14 w15 wp14">
   <w:footnote w:type="separator" w:id="-1">
     <w:p>
       <w:pPr>
@@ -18010,7 +18228,7 @@
 </file>
 
 <file path=word/header1.xml><?xml version="1.0" encoding="utf-8"?>
-<w:hdr xmlns:wpc="http://schemas.microsoft.com/office/word/2010/wordprocessingCanvas" xmlns:cx="http://schemas.microsoft.com/office/drawing/2014/chartex" xmlns:cx1="http://schemas.microsoft.com/office/drawing/2015/9/8/chartex" xmlns:cx2="http://schemas.microsoft.com/office/drawing/2015/10/21/chartex" xmlns:cx3="http://schemas.microsoft.com/office/drawing/2016/5/9/chartex" xmlns:cx4="http://schemas.microsoft.com/office/drawing/2016/5/10/chartex" xmlns:cx5="http://schemas.microsoft.com/office/drawing/2016/5/11/chartex" xmlns:cx6="http://schemas.microsoft.com/office/drawing/2016/5/12/chartex" xmlns:cx7="http://schemas.microsoft.com/office/drawing/2016/5/13/chartex" xmlns:cx8="http://schemas.microsoft.com/office/drawing/2016/5/14/chartex" xmlns:mc="http://schemas.openxmlformats.org/markup-compatibility/2006" xmlns:aink="http://schemas.microsoft.com/office/drawing/2016/ink" xmlns:am3d="http://schemas.microsoft.com/office/drawing/2017/model3d" xmlns:o="urn:schemas-microsoft-com:office:office" xmlns:oel="http://schemas.microsoft.com/office/2019/extlst" xmlns:r="http://schemas.openxmlformats.org/officeDocument/2006/relationships" xmlns:m="http://schemas.openxmlformats.org/officeDocument/2006/math" xmlns:v="urn:schemas-microsoft-com:vml" xmlns:wp14="http://schemas.microsoft.com/office/word/2010/wordprocessingDrawing" xmlns:wp="http://schemas.openxmlformats.org/drawingml/2006/wordprocessingDrawing" xmlns:w10="urn:schemas-microsoft-com:office:word" xmlns:w="http://schemas.openxmlformats.org/wordprocessingml/2006/main" xmlns:w14="http://schemas.microsoft.com/office/word/2010/wordml" xmlns:w15="http://schemas.microsoft.com/office/word/2012/wordml" xmlns:w16cex="http://schemas.microsoft.com/office/word/2018/wordml/cex" xmlns:w16cid="http://schemas.microsoft.com/office/word/2016/wordml/cid" xmlns:w16="http://schemas.microsoft.com/office/word/2018/wordml" xmlns:w16sdtdh="http://schemas.microsoft.com/office/word/2020/wordml/sdtdatahash" xmlns:w16se="http://schemas.microsoft.com/office/word/2015/wordml/symex" xmlns:wpg="http://schemas.microsoft.com/office/word/2010/wordprocessingGroup" xmlns:wpi="http://schemas.microsoft.com/office/word/2010/wordprocessingInk" xmlns:wne="http://schemas.microsoft.com/office/word/2006/wordml" xmlns:wps="http://schemas.microsoft.com/office/word/2010/wordprocessingShape" mc:Ignorable="w14 w15 w16se w16cid w16 w16cex w16sdtdh wp14">
+<w:hdr xmlns:wpc="http://schemas.microsoft.com/office/word/2010/wordprocessingCanvas" xmlns:mc="http://schemas.openxmlformats.org/markup-compatibility/2006" xmlns:o="urn:schemas-microsoft-com:office:office" xmlns:r="http://schemas.openxmlformats.org/officeDocument/2006/relationships" xmlns:m="http://schemas.openxmlformats.org/officeDocument/2006/math" xmlns:v="urn:schemas-microsoft-com:vml" xmlns:wp14="http://schemas.microsoft.com/office/word/2010/wordprocessingDrawing" xmlns:wp="http://schemas.openxmlformats.org/drawingml/2006/wordprocessingDrawing" xmlns:w10="urn:schemas-microsoft-com:office:word" xmlns:w="http://schemas.openxmlformats.org/wordprocessingml/2006/main" xmlns:w14="http://schemas.microsoft.com/office/word/2010/wordml" xmlns:w15="http://schemas.microsoft.com/office/word/2012/wordml" xmlns:wpg="http://schemas.microsoft.com/office/word/2010/wordprocessingGroup" xmlns:wpi="http://schemas.microsoft.com/office/word/2010/wordprocessingInk" xmlns:wne="http://schemas.microsoft.com/office/word/2006/wordml" xmlns:wps="http://schemas.microsoft.com/office/word/2010/wordprocessingShape" mc:Ignorable="w14 w15 wp14">
   <w:p>
     <w:pPr>
       <w:pStyle w:val="Header"/>
@@ -18045,7 +18263,7 @@
           </v:handles>
           <o:lock v:ext="edit" text="t" shapetype="t"/>
         </v:shapetype>
-        <v:shape id="PowerPlusWaterMarkObject376206969" o:spid="_x0000_s1026" type="#_x0000_t136" style="position:absolute;margin-left:0;margin-top:0;width:509.2pt;height:127.3pt;rotation:315;z-index:-251658752;mso-position-horizontal:center;mso-position-horizontal-relative:margin;mso-position-vertical:center;mso-position-vertical-relative:margin" o:allowincell="f" fillcolor="silver" stroked="f">
+        <v:shape id="PowerPlusWaterMarkObject376206969" o:spid="_x0000_s2050" type="#_x0000_t136" style="position:absolute;margin-left:0;margin-top:0;width:509.2pt;height:127.3pt;rotation:315;z-index:-251658752;mso-position-horizontal:center;mso-position-horizontal-relative:margin;mso-position-vertical:center;mso-position-vertical-relative:margin" o:allowincell="f" fillcolor="silver" stroked="f">
           <v:fill opacity=".5"/>
           <v:textpath style="font-family:&quot;Arial&quot;;font-size:1pt" string="INTERNAL"/>
           <w10:wrap anchorx="margin" anchory="margin"/>
@@ -18057,7 +18275,7 @@
 </file>
 
 <file path=word/header2.xml><?xml version="1.0" encoding="utf-8"?>
-<w:hdr xmlns:wpc="http://schemas.microsoft.com/office/word/2010/wordprocessingCanvas" xmlns:cx="http://schemas.microsoft.com/office/drawing/2014/chartex" xmlns:cx1="http://schemas.microsoft.com/office/drawing/2015/9/8/chartex" xmlns:cx2="http://schemas.microsoft.com/office/drawing/2015/10/21/chartex" xmlns:cx3="http://schemas.microsoft.com/office/drawing/2016/5/9/chartex" xmlns:cx4="http://schemas.microsoft.com/office/drawing/2016/5/10/chartex" xmlns:cx5="http://schemas.microsoft.com/office/drawing/2016/5/11/chartex" xmlns:cx6="http://schemas.microsoft.com/office/drawing/2016/5/12/chartex" xmlns:cx7="http://schemas.microsoft.com/office/drawing/2016/5/13/chartex" xmlns:cx8="http://schemas.microsoft.com/office/drawing/2016/5/14/chartex" xmlns:mc="http://schemas.openxmlformats.org/markup-compatibility/2006" xmlns:aink="http://schemas.microsoft.com/office/drawing/2016/ink" xmlns:am3d="http://schemas.microsoft.com/office/drawing/2017/model3d" xmlns:o="urn:schemas-microsoft-com:office:office" xmlns:oel="http://schemas.microsoft.com/office/2019/extlst" xmlns:r="http://schemas.openxmlformats.org/officeDocument/2006/relationships" xmlns:m="http://schemas.openxmlformats.org/officeDocument/2006/math" xmlns:v="urn:schemas-microsoft-com:vml" xmlns:wp14="http://schemas.microsoft.com/office/word/2010/wordprocessingDrawing" xmlns:wp="http://schemas.openxmlformats.org/drawingml/2006/wordprocessingDrawing" xmlns:w10="urn:schemas-microsoft-com:office:word" xmlns:w="http://schemas.openxmlformats.org/wordprocessingml/2006/main" xmlns:w14="http://schemas.microsoft.com/office/word/2010/wordml" xmlns:w15="http://schemas.microsoft.com/office/word/2012/wordml" xmlns:w16cex="http://schemas.microsoft.com/office/word/2018/wordml/cex" xmlns:w16cid="http://schemas.microsoft.com/office/word/2016/wordml/cid" xmlns:w16="http://schemas.microsoft.com/office/word/2018/wordml" xmlns:w16sdtdh="http://schemas.microsoft.com/office/word/2020/wordml/sdtdatahash" xmlns:w16se="http://schemas.microsoft.com/office/word/2015/wordml/symex" xmlns:wpg="http://schemas.microsoft.com/office/word/2010/wordprocessingGroup" xmlns:wpi="http://schemas.microsoft.com/office/word/2010/wordprocessingInk" xmlns:wne="http://schemas.microsoft.com/office/word/2006/wordml" xmlns:wps="http://schemas.microsoft.com/office/word/2010/wordprocessingShape" mc:Ignorable="w14 w15 w16se w16cid w16 w16cex w16sdtdh wp14">
+<w:hdr xmlns:wpc="http://schemas.microsoft.com/office/word/2010/wordprocessingCanvas" xmlns:mc="http://schemas.openxmlformats.org/markup-compatibility/2006" xmlns:o="urn:schemas-microsoft-com:office:office" xmlns:r="http://schemas.openxmlformats.org/officeDocument/2006/relationships" xmlns:m="http://schemas.openxmlformats.org/officeDocument/2006/math" xmlns:v="urn:schemas-microsoft-com:vml" xmlns:wp14="http://schemas.microsoft.com/office/word/2010/wordprocessingDrawing" xmlns:wp="http://schemas.openxmlformats.org/drawingml/2006/wordprocessingDrawing" xmlns:w10="urn:schemas-microsoft-com:office:word" xmlns:w="http://schemas.openxmlformats.org/wordprocessingml/2006/main" xmlns:w14="http://schemas.microsoft.com/office/word/2010/wordml" xmlns:w15="http://schemas.microsoft.com/office/word/2012/wordml" xmlns:wpg="http://schemas.microsoft.com/office/word/2010/wordprocessingGroup" xmlns:wpi="http://schemas.microsoft.com/office/word/2010/wordprocessingInk" xmlns:wne="http://schemas.microsoft.com/office/word/2006/wordml" xmlns:wps="http://schemas.microsoft.com/office/word/2010/wordprocessingShape" mc:Ignorable="w14 w15 wp14">
   <w:tbl>
     <w:tblPr>
       <w:tblW w:w="10002" w:type="dxa"/>
@@ -18126,7 +18344,7 @@
           <w:r>
             <w:rPr>
               <w:noProof/>
-              <w:lang w:eastAsia="en-IN"/>
+              <w:lang w:val="en-US"/>
             </w:rPr>
             <w:drawing>
               <wp:inline distT="0" distB="0" distL="0" distR="0" wp14:anchorId="4F0D70C7" wp14:editId="51AC5B02">
@@ -18215,7 +18433,7 @@
           </v:handles>
           <o:lock v:ext="edit" text="t" shapetype="t"/>
         </v:shapetype>
-        <v:shape id="PowerPlusWaterMarkObject376206970" o:spid="_x0000_s1027" type="#_x0000_t136" style="position:absolute;margin-left:0;margin-top:0;width:509.2pt;height:127.3pt;rotation:315;z-index:-251656704;mso-position-horizontal:center;mso-position-horizontal-relative:margin;mso-position-vertical:center;mso-position-vertical-relative:margin" o:allowincell="f" fillcolor="silver" stroked="f">
+        <v:shape id="PowerPlusWaterMarkObject376206970" o:spid="_x0000_s2051" type="#_x0000_t136" style="position:absolute;margin-left:0;margin-top:0;width:509.2pt;height:127.3pt;rotation:315;z-index:-251656704;mso-position-horizontal:center;mso-position-horizontal-relative:margin;mso-position-vertical:center;mso-position-vertical-relative:margin" o:allowincell="f" fillcolor="silver" stroked="f">
           <v:fill opacity=".5"/>
           <v:textpath style="font-family:&quot;Arial&quot;;font-size:1pt" string="INTERNAL"/>
           <w10:wrap anchorx="margin" anchory="margin"/>
@@ -18227,7 +18445,7 @@
 </file>
 
 <file path=word/header3.xml><?xml version="1.0" encoding="utf-8"?>
-<w:hdr xmlns:wpc="http://schemas.microsoft.com/office/word/2010/wordprocessingCanvas" xmlns:cx="http://schemas.microsoft.com/office/drawing/2014/chartex" xmlns:cx1="http://schemas.microsoft.com/office/drawing/2015/9/8/chartex" xmlns:cx2="http://schemas.microsoft.com/office/drawing/2015/10/21/chartex" xmlns:cx3="http://schemas.microsoft.com/office/drawing/2016/5/9/chartex" xmlns:cx4="http://schemas.microsoft.com/office/drawing/2016/5/10/chartex" xmlns:cx5="http://schemas.microsoft.com/office/drawing/2016/5/11/chartex" xmlns:cx6="http://schemas.microsoft.com/office/drawing/2016/5/12/chartex" xmlns:cx7="http://schemas.microsoft.com/office/drawing/2016/5/13/chartex" xmlns:cx8="http://schemas.microsoft.com/office/drawing/2016/5/14/chartex" xmlns:mc="http://schemas.openxmlformats.org/markup-compatibility/2006" xmlns:aink="http://schemas.microsoft.com/office/drawing/2016/ink" xmlns:am3d="http://schemas.microsoft.com/office/drawing/2017/model3d" xmlns:o="urn:schemas-microsoft-com:office:office" xmlns:oel="http://schemas.microsoft.com/office/2019/extlst" xmlns:r="http://schemas.openxmlformats.org/officeDocument/2006/relationships" xmlns:m="http://schemas.openxmlformats.org/officeDocument/2006/math" xmlns:v="urn:schemas-microsoft-com:vml" xmlns:wp14="http://schemas.microsoft.com/office/word/2010/wordprocessingDrawing" xmlns:wp="http://schemas.openxmlformats.org/drawingml/2006/wordprocessingDrawing" xmlns:w10="urn:schemas-microsoft-com:office:word" xmlns:w="http://schemas.openxmlformats.org/wordprocessingml/2006/main" xmlns:w14="http://schemas.microsoft.com/office/word/2010/wordml" xmlns:w15="http://schemas.microsoft.com/office/word/2012/wordml" xmlns:w16cex="http://schemas.microsoft.com/office/word/2018/wordml/cex" xmlns:w16cid="http://schemas.microsoft.com/office/word/2016/wordml/cid" xmlns:w16="http://schemas.microsoft.com/office/word/2018/wordml" xmlns:w16sdtdh="http://schemas.microsoft.com/office/word/2020/wordml/sdtdatahash" xmlns:w16se="http://schemas.microsoft.com/office/word/2015/wordml/symex" xmlns:wpg="http://schemas.microsoft.com/office/word/2010/wordprocessingGroup" xmlns:wpi="http://schemas.microsoft.com/office/word/2010/wordprocessingInk" xmlns:wne="http://schemas.microsoft.com/office/word/2006/wordml" xmlns:wps="http://schemas.microsoft.com/office/word/2010/wordprocessingShape" mc:Ignorable="w14 w15 w16se w16cid w16 w16cex w16sdtdh wp14">
+<w:hdr xmlns:wpc="http://schemas.microsoft.com/office/word/2010/wordprocessingCanvas" xmlns:mc="http://schemas.openxmlformats.org/markup-compatibility/2006" xmlns:o="urn:schemas-microsoft-com:office:office" xmlns:r="http://schemas.openxmlformats.org/officeDocument/2006/relationships" xmlns:m="http://schemas.openxmlformats.org/officeDocument/2006/math" xmlns:v="urn:schemas-microsoft-com:vml" xmlns:wp14="http://schemas.microsoft.com/office/word/2010/wordprocessingDrawing" xmlns:wp="http://schemas.openxmlformats.org/drawingml/2006/wordprocessingDrawing" xmlns:w10="urn:schemas-microsoft-com:office:word" xmlns:w="http://schemas.openxmlformats.org/wordprocessingml/2006/main" xmlns:w14="http://schemas.microsoft.com/office/word/2010/wordml" xmlns:w15="http://schemas.microsoft.com/office/word/2012/wordml" xmlns:wpg="http://schemas.microsoft.com/office/word/2010/wordprocessingGroup" xmlns:wpi="http://schemas.microsoft.com/office/word/2010/wordprocessingInk" xmlns:wne="http://schemas.microsoft.com/office/word/2006/wordml" xmlns:wps="http://schemas.microsoft.com/office/word/2010/wordprocessingShape" mc:Ignorable="w14 w15 wp14">
   <w:p>
     <w:pPr>
       <w:pStyle w:val="Header"/>
@@ -18262,7 +18480,7 @@
           </v:handles>
           <o:lock v:ext="edit" text="t" shapetype="t"/>
         </v:shapetype>
-        <v:shape id="PowerPlusWaterMarkObject376206968" o:spid="_x0000_s1025" type="#_x0000_t136" style="position:absolute;margin-left:0;margin-top:0;width:509.2pt;height:127.3pt;rotation:315;z-index:-251660800;mso-position-horizontal:center;mso-position-horizontal-relative:margin;mso-position-vertical:center;mso-position-vertical-relative:margin" o:allowincell="f" fillcolor="silver" stroked="f">
+        <v:shape id="PowerPlusWaterMarkObject376206968" o:spid="_x0000_s2049" type="#_x0000_t136" style="position:absolute;margin-left:0;margin-top:0;width:509.2pt;height:127.3pt;rotation:315;z-index:-251660800;mso-position-horizontal:center;mso-position-horizontal-relative:margin;mso-position-vertical:center;mso-position-vertical-relative:margin" o:allowincell="f" fillcolor="silver" stroked="f">
           <v:fill opacity=".5"/>
           <v:textpath style="font-family:&quot;Arial&quot;;font-size:1pt" string="INTERNAL"/>
           <w10:wrap anchorx="margin" anchory="margin"/>
@@ -18274,7 +18492,7 @@
 </file>
 
 <file path=word/header4.xml><?xml version="1.0" encoding="utf-8"?>
-<w:hdr xmlns:wpc="http://schemas.microsoft.com/office/word/2010/wordprocessingCanvas" xmlns:cx="http://schemas.microsoft.com/office/drawing/2014/chartex" xmlns:cx1="http://schemas.microsoft.com/office/drawing/2015/9/8/chartex" xmlns:cx2="http://schemas.microsoft.com/office/drawing/2015/10/21/chartex" xmlns:cx3="http://schemas.microsoft.com/office/drawing/2016/5/9/chartex" xmlns:cx4="http://schemas.microsoft.com/office/drawing/2016/5/10/chartex" xmlns:cx5="http://schemas.microsoft.com/office/drawing/2016/5/11/chartex" xmlns:cx6="http://schemas.microsoft.com/office/drawing/2016/5/12/chartex" xmlns:cx7="http://schemas.microsoft.com/office/drawing/2016/5/13/chartex" xmlns:cx8="http://schemas.microsoft.com/office/drawing/2016/5/14/chartex" xmlns:mc="http://schemas.openxmlformats.org/markup-compatibility/2006" xmlns:aink="http://schemas.microsoft.com/office/drawing/2016/ink" xmlns:am3d="http://schemas.microsoft.com/office/drawing/2017/model3d" xmlns:o="urn:schemas-microsoft-com:office:office" xmlns:oel="http://schemas.microsoft.com/office/2019/extlst" xmlns:r="http://schemas.openxmlformats.org/officeDocument/2006/relationships" xmlns:m="http://schemas.openxmlformats.org/officeDocument/2006/math" xmlns:v="urn:schemas-microsoft-com:vml" xmlns:wp14="http://schemas.microsoft.com/office/word/2010/wordprocessingDrawing" xmlns:wp="http://schemas.openxmlformats.org/drawingml/2006/wordprocessingDrawing" xmlns:w10="urn:schemas-microsoft-com:office:word" xmlns:w="http://schemas.openxmlformats.org/wordprocessingml/2006/main" xmlns:w14="http://schemas.microsoft.com/office/word/2010/wordml" xmlns:w15="http://schemas.microsoft.com/office/word/2012/wordml" xmlns:w16cex="http://schemas.microsoft.com/office/word/2018/wordml/cex" xmlns:w16cid="http://schemas.microsoft.com/office/word/2016/wordml/cid" xmlns:w16="http://schemas.microsoft.com/office/word/2018/wordml" xmlns:w16sdtdh="http://schemas.microsoft.com/office/word/2020/wordml/sdtdatahash" xmlns:w16se="http://schemas.microsoft.com/office/word/2015/wordml/symex" xmlns:wpg="http://schemas.microsoft.com/office/word/2010/wordprocessingGroup" xmlns:wpi="http://schemas.microsoft.com/office/word/2010/wordprocessingInk" xmlns:wne="http://schemas.microsoft.com/office/word/2006/wordml" xmlns:wps="http://schemas.microsoft.com/office/word/2010/wordprocessingShape" mc:Ignorable="w14 w15 w16se w16cid w16 w16cex w16sdtdh wp14">
+<w:hdr xmlns:wpc="http://schemas.microsoft.com/office/word/2010/wordprocessingCanvas" xmlns:mc="http://schemas.openxmlformats.org/markup-compatibility/2006" xmlns:o="urn:schemas-microsoft-com:office:office" xmlns:r="http://schemas.openxmlformats.org/officeDocument/2006/relationships" xmlns:m="http://schemas.openxmlformats.org/officeDocument/2006/math" xmlns:v="urn:schemas-microsoft-com:vml" xmlns:wp14="http://schemas.microsoft.com/office/word/2010/wordprocessingDrawing" xmlns:wp="http://schemas.openxmlformats.org/drawingml/2006/wordprocessingDrawing" xmlns:w10="urn:schemas-microsoft-com:office:word" xmlns:w="http://schemas.openxmlformats.org/wordprocessingml/2006/main" xmlns:w14="http://schemas.microsoft.com/office/word/2010/wordml" xmlns:w15="http://schemas.microsoft.com/office/word/2012/wordml" xmlns:wpg="http://schemas.microsoft.com/office/word/2010/wordprocessingGroup" xmlns:wpi="http://schemas.microsoft.com/office/word/2010/wordprocessingInk" xmlns:wne="http://schemas.microsoft.com/office/word/2006/wordml" xmlns:wps="http://schemas.microsoft.com/office/word/2010/wordprocessingShape" mc:Ignorable="w14 w15 wp14">
   <w:p>
     <w:pPr>
       <w:pStyle w:val="Header"/>
@@ -18309,7 +18527,7 @@
           </v:handles>
           <o:lock v:ext="edit" text="t" shapetype="t"/>
         </v:shapetype>
-        <v:shape id="PowerPlusWaterMarkObject376206972" o:spid="_x0000_s1029" type="#_x0000_t136" style="position:absolute;margin-left:0;margin-top:0;width:509.2pt;height:127.3pt;rotation:315;z-index:-251657728;mso-position-horizontal:center;mso-position-horizontal-relative:margin;mso-position-vertical:center;mso-position-vertical-relative:margin" o:allowincell="f" fillcolor="silver" stroked="f">
+        <v:shape id="PowerPlusWaterMarkObject376206972" o:spid="_x0000_s2053" type="#_x0000_t136" style="position:absolute;margin-left:0;margin-top:0;width:509.2pt;height:127.3pt;rotation:315;z-index:-251657728;mso-position-horizontal:center;mso-position-horizontal-relative:margin;mso-position-vertical:center;mso-position-vertical-relative:margin" o:allowincell="f" fillcolor="silver" stroked="f">
           <v:fill opacity=".5"/>
           <v:textpath style="font-family:&quot;Arial&quot;;font-size:1pt" string="INTERNAL"/>
           <w10:wrap anchorx="margin" anchory="margin"/>
@@ -18321,7 +18539,7 @@
 </file>
 
 <file path=word/header5.xml><?xml version="1.0" encoding="utf-8"?>
-<w:hdr xmlns:wpc="http://schemas.microsoft.com/office/word/2010/wordprocessingCanvas" xmlns:cx="http://schemas.microsoft.com/office/drawing/2014/chartex" xmlns:cx1="http://schemas.microsoft.com/office/drawing/2015/9/8/chartex" xmlns:cx2="http://schemas.microsoft.com/office/drawing/2015/10/21/chartex" xmlns:cx3="http://schemas.microsoft.com/office/drawing/2016/5/9/chartex" xmlns:cx4="http://schemas.microsoft.com/office/drawing/2016/5/10/chartex" xmlns:cx5="http://schemas.microsoft.com/office/drawing/2016/5/11/chartex" xmlns:cx6="http://schemas.microsoft.com/office/drawing/2016/5/12/chartex" xmlns:cx7="http://schemas.microsoft.com/office/drawing/2016/5/13/chartex" xmlns:cx8="http://schemas.microsoft.com/office/drawing/2016/5/14/chartex" xmlns:mc="http://schemas.openxmlformats.org/markup-compatibility/2006" xmlns:aink="http://schemas.microsoft.com/office/drawing/2016/ink" xmlns:am3d="http://schemas.microsoft.com/office/drawing/2017/model3d" xmlns:o="urn:schemas-microsoft-com:office:office" xmlns:oel="http://schemas.microsoft.com/office/2019/extlst" xmlns:r="http://schemas.openxmlformats.org/officeDocument/2006/relationships" xmlns:m="http://schemas.openxmlformats.org/officeDocument/2006/math" xmlns:v="urn:schemas-microsoft-com:vml" xmlns:wp14="http://schemas.microsoft.com/office/word/2010/wordprocessingDrawing" xmlns:wp="http://schemas.openxmlformats.org/drawingml/2006/wordprocessingDrawing" xmlns:w10="urn:schemas-microsoft-com:office:word" xmlns:w="http://schemas.openxmlformats.org/wordprocessingml/2006/main" xmlns:w14="http://schemas.microsoft.com/office/word/2010/wordml" xmlns:w15="http://schemas.microsoft.com/office/word/2012/wordml" xmlns:w16cex="http://schemas.microsoft.com/office/word/2018/wordml/cex" xmlns:w16cid="http://schemas.microsoft.com/office/word/2016/wordml/cid" xmlns:w16="http://schemas.microsoft.com/office/word/2018/wordml" xmlns:w16sdtdh="http://schemas.microsoft.com/office/word/2020/wordml/sdtdatahash" xmlns:w16se="http://schemas.microsoft.com/office/word/2015/wordml/symex" xmlns:wpg="http://schemas.microsoft.com/office/word/2010/wordprocessingGroup" xmlns:wpi="http://schemas.microsoft.com/office/word/2010/wordprocessingInk" xmlns:wne="http://schemas.microsoft.com/office/word/2006/wordml" xmlns:wps="http://schemas.microsoft.com/office/word/2010/wordprocessingShape" mc:Ignorable="w14 w15 w16se w16cid w16 w16cex w16sdtdh wp14">
+<w:hdr xmlns:wpc="http://schemas.microsoft.com/office/word/2010/wordprocessingCanvas" xmlns:mc="http://schemas.openxmlformats.org/markup-compatibility/2006" xmlns:o="urn:schemas-microsoft-com:office:office" xmlns:r="http://schemas.openxmlformats.org/officeDocument/2006/relationships" xmlns:m="http://schemas.openxmlformats.org/officeDocument/2006/math" xmlns:v="urn:schemas-microsoft-com:vml" xmlns:wp14="http://schemas.microsoft.com/office/word/2010/wordprocessingDrawing" xmlns:wp="http://schemas.openxmlformats.org/drawingml/2006/wordprocessingDrawing" xmlns:w10="urn:schemas-microsoft-com:office:word" xmlns:w="http://schemas.openxmlformats.org/wordprocessingml/2006/main" xmlns:w14="http://schemas.microsoft.com/office/word/2010/wordml" xmlns:w15="http://schemas.microsoft.com/office/word/2012/wordml" xmlns:wpg="http://schemas.microsoft.com/office/word/2010/wordprocessingGroup" xmlns:wpi="http://schemas.microsoft.com/office/word/2010/wordprocessingInk" xmlns:wne="http://schemas.microsoft.com/office/word/2006/wordml" xmlns:wps="http://schemas.microsoft.com/office/word/2010/wordprocessingShape" mc:Ignorable="w14 w15 wp14">
   <w:tbl>
     <w:tblPr>
       <w:tblW w:w="10002" w:type="dxa"/>
@@ -18423,7 +18641,7 @@
           </v:handles>
           <o:lock v:ext="edit" text="t" shapetype="t"/>
         </v:shapetype>
-        <v:shape id="PowerPlusWaterMarkObject376206973" o:spid="_x0000_s1030" type="#_x0000_t136" style="position:absolute;margin-left:0;margin-top:0;width:509.2pt;height:127.3pt;rotation:315;z-index:-251655680;mso-position-horizontal:center;mso-position-horizontal-relative:margin;mso-position-vertical:center;mso-position-vertical-relative:margin" o:allowincell="f" fillcolor="silver" stroked="f">
+        <v:shape id="PowerPlusWaterMarkObject376206973" o:spid="_x0000_s2054" type="#_x0000_t136" style="position:absolute;margin-left:0;margin-top:0;width:509.2pt;height:127.3pt;rotation:315;z-index:-251655680;mso-position-horizontal:center;mso-position-horizontal-relative:margin;mso-position-vertical:center;mso-position-vertical-relative:margin" o:allowincell="f" fillcolor="silver" stroked="f">
           <v:fill opacity=".5"/>
           <v:textpath style="font-family:&quot;Arial&quot;;font-size:1pt" string="INTERNAL"/>
           <w10:wrap anchorx="margin" anchory="margin"/>
@@ -18435,7 +18653,7 @@
 </file>
 
 <file path=word/header6.xml><?xml version="1.0" encoding="utf-8"?>
-<w:hdr xmlns:wpc="http://schemas.microsoft.com/office/word/2010/wordprocessingCanvas" xmlns:cx="http://schemas.microsoft.com/office/drawing/2014/chartex" xmlns:cx1="http://schemas.microsoft.com/office/drawing/2015/9/8/chartex" xmlns:cx2="http://schemas.microsoft.com/office/drawing/2015/10/21/chartex" xmlns:cx3="http://schemas.microsoft.com/office/drawing/2016/5/9/chartex" xmlns:cx4="http://schemas.microsoft.com/office/drawing/2016/5/10/chartex" xmlns:cx5="http://schemas.microsoft.com/office/drawing/2016/5/11/chartex" xmlns:cx6="http://schemas.microsoft.com/office/drawing/2016/5/12/chartex" xmlns:cx7="http://schemas.microsoft.com/office/drawing/2016/5/13/chartex" xmlns:cx8="http://schemas.microsoft.com/office/drawing/2016/5/14/chartex" xmlns:mc="http://schemas.openxmlformats.org/markup-compatibility/2006" xmlns:aink="http://schemas.microsoft.com/office/drawing/2016/ink" xmlns:am3d="http://schemas.microsoft.com/office/drawing/2017/model3d" xmlns:o="urn:schemas-microsoft-com:office:office" xmlns:oel="http://schemas.microsoft.com/office/2019/extlst" xmlns:r="http://schemas.openxmlformats.org/officeDocument/2006/relationships" xmlns:m="http://schemas.openxmlformats.org/officeDocument/2006/math" xmlns:v="urn:schemas-microsoft-com:vml" xmlns:wp14="http://schemas.microsoft.com/office/word/2010/wordprocessingDrawing" xmlns:wp="http://schemas.openxmlformats.org/drawingml/2006/wordprocessingDrawing" xmlns:w10="urn:schemas-microsoft-com:office:word" xmlns:w="http://schemas.openxmlformats.org/wordprocessingml/2006/main" xmlns:w14="http://schemas.microsoft.com/office/word/2010/wordml" xmlns:w15="http://schemas.microsoft.com/office/word/2012/wordml" xmlns:w16cex="http://schemas.microsoft.com/office/word/2018/wordml/cex" xmlns:w16cid="http://schemas.microsoft.com/office/word/2016/wordml/cid" xmlns:w16="http://schemas.microsoft.com/office/word/2018/wordml" xmlns:w16sdtdh="http://schemas.microsoft.com/office/word/2020/wordml/sdtdatahash" xmlns:w16se="http://schemas.microsoft.com/office/word/2015/wordml/symex" xmlns:wpg="http://schemas.microsoft.com/office/word/2010/wordprocessingGroup" xmlns:wpi="http://schemas.microsoft.com/office/word/2010/wordprocessingInk" xmlns:wne="http://schemas.microsoft.com/office/word/2006/wordml" xmlns:wps="http://schemas.microsoft.com/office/word/2010/wordprocessingShape" mc:Ignorable="w14 w15 w16se w16cid w16 w16cex w16sdtdh wp14">
+<w:hdr xmlns:wpc="http://schemas.microsoft.com/office/word/2010/wordprocessingCanvas" xmlns:mc="http://schemas.openxmlformats.org/markup-compatibility/2006" xmlns:o="urn:schemas-microsoft-com:office:office" xmlns:r="http://schemas.openxmlformats.org/officeDocument/2006/relationships" xmlns:m="http://schemas.openxmlformats.org/officeDocument/2006/math" xmlns:v="urn:schemas-microsoft-com:vml" xmlns:wp14="http://schemas.microsoft.com/office/word/2010/wordprocessingDrawing" xmlns:wp="http://schemas.openxmlformats.org/drawingml/2006/wordprocessingDrawing" xmlns:w10="urn:schemas-microsoft-com:office:word" xmlns:w="http://schemas.openxmlformats.org/wordprocessingml/2006/main" xmlns:w14="http://schemas.microsoft.com/office/word/2010/wordml" xmlns:w15="http://schemas.microsoft.com/office/word/2012/wordml" xmlns:wpg="http://schemas.microsoft.com/office/word/2010/wordprocessingGroup" xmlns:wpi="http://schemas.microsoft.com/office/word/2010/wordprocessingInk" xmlns:wne="http://schemas.microsoft.com/office/word/2006/wordml" xmlns:wps="http://schemas.microsoft.com/office/word/2010/wordprocessingShape" mc:Ignorable="w14 w15 wp14">
   <w:p>
     <w:pPr>
       <w:pStyle w:val="Header"/>
@@ -18470,7 +18688,7 @@
           </v:handles>
           <o:lock v:ext="edit" text="t" shapetype="t"/>
         </v:shapetype>
-        <v:shape id="PowerPlusWaterMarkObject376206971" o:spid="_x0000_s1028" type="#_x0000_t136" style="position:absolute;margin-left:0;margin-top:0;width:509.2pt;height:127.3pt;rotation:315;z-index:-251659776;mso-position-horizontal:center;mso-position-horizontal-relative:margin;mso-position-vertical:center;mso-position-vertical-relative:margin" o:allowincell="f" fillcolor="silver" stroked="f">
+        <v:shape id="PowerPlusWaterMarkObject376206971" o:spid="_x0000_s2052" type="#_x0000_t136" style="position:absolute;margin-left:0;margin-top:0;width:509.2pt;height:127.3pt;rotation:315;z-index:-251659776;mso-position-horizontal:center;mso-position-horizontal-relative:margin;mso-position-vertical:center;mso-position-vertical-relative:margin" o:allowincell="f" fillcolor="silver" stroked="f">
           <v:fill opacity=".5"/>
           <v:textpath style="font-family:&quot;Arial&quot;;font-size:1pt" string="INTERNAL"/>
           <w10:wrap anchorx="margin" anchory="margin"/>
@@ -18482,7 +18700,7 @@
 </file>
 
 <file path=word/numbering.xml><?xml version="1.0" encoding="utf-8"?>
-<w:numbering xmlns:wpc="http://schemas.microsoft.com/office/word/2010/wordprocessingCanvas" xmlns:cx="http://schemas.microsoft.com/office/drawing/2014/chartex" xmlns:cx1="http://schemas.microsoft.com/office/drawing/2015/9/8/chartex" xmlns:cx2="http://schemas.microsoft.com/office/drawing/2015/10/21/chartex" xmlns:cx3="http://schemas.microsoft.com/office/drawing/2016/5/9/chartex" xmlns:cx4="http://schemas.microsoft.com/office/drawing/2016/5/10/chartex" xmlns:cx5="http://schemas.microsoft.com/office/drawing/2016/5/11/chartex" xmlns:cx6="http://schemas.microsoft.com/office/drawing/2016/5/12/chartex" xmlns:cx7="http://schemas.microsoft.com/office/drawing/2016/5/13/chartex" xmlns:cx8="http://schemas.microsoft.com/office/drawing/2016/5/14/chartex" xmlns:mc="http://schemas.openxmlformats.org/markup-compatibility/2006" xmlns:aink="http://schemas.microsoft.com/office/drawing/2016/ink" xmlns:am3d="http://schemas.microsoft.com/office/drawing/2017/model3d" xmlns:o="urn:schemas-microsoft-com:office:office" xmlns:oel="http://schemas.microsoft.com/office/2019/extlst" xmlns:r="http://schemas.openxmlformats.org/officeDocument/2006/relationships" xmlns:m="http://schemas.openxmlformats.org/officeDocument/2006/math" xmlns:v="urn:schemas-microsoft-com:vml" xmlns:wp14="http://schemas.microsoft.com/office/word/2010/wordprocessingDrawing" xmlns:wp="http://schemas.openxmlformats.org/drawingml/2006/wordprocessingDrawing" xmlns:w10="urn:schemas-microsoft-com:office:word" xmlns:w="http://schemas.openxmlformats.org/wordprocessingml/2006/main" xmlns:w14="http://schemas.microsoft.com/office/word/2010/wordml" xmlns:w15="http://schemas.microsoft.com/office/word/2012/wordml" xmlns:w16cex="http://schemas.microsoft.com/office/word/2018/wordml/cex" xmlns:w16cid="http://schemas.microsoft.com/office/word/2016/wordml/cid" xmlns:w16="http://schemas.microsoft.com/office/word/2018/wordml" xmlns:w16sdtdh="http://schemas.microsoft.com/office/word/2020/wordml/sdtdatahash" xmlns:w16se="http://schemas.microsoft.com/office/word/2015/wordml/symex" xmlns:wpg="http://schemas.microsoft.com/office/word/2010/wordprocessingGroup" xmlns:wpi="http://schemas.microsoft.com/office/word/2010/wordprocessingInk" xmlns:wne="http://schemas.microsoft.com/office/word/2006/wordml" xmlns:wps="http://schemas.microsoft.com/office/word/2010/wordprocessingShape" mc:Ignorable="w14 w15 w16se w16cid w16 w16cex w16sdtdh wp14">
+<w:numbering xmlns:wpc="http://schemas.microsoft.com/office/word/2010/wordprocessingCanvas" xmlns:mc="http://schemas.openxmlformats.org/markup-compatibility/2006" xmlns:o="urn:schemas-microsoft-com:office:office" xmlns:r="http://schemas.openxmlformats.org/officeDocument/2006/relationships" xmlns:m="http://schemas.openxmlformats.org/officeDocument/2006/math" xmlns:v="urn:schemas-microsoft-com:vml" xmlns:wp14="http://schemas.microsoft.com/office/word/2010/wordprocessingDrawing" xmlns:wp="http://schemas.openxmlformats.org/drawingml/2006/wordprocessingDrawing" xmlns:w10="urn:schemas-microsoft-com:office:word" xmlns:w="http://schemas.openxmlformats.org/wordprocessingml/2006/main" xmlns:w14="http://schemas.microsoft.com/office/word/2010/wordml" xmlns:w15="http://schemas.microsoft.com/office/word/2012/wordml" xmlns:wpg="http://schemas.microsoft.com/office/word/2010/wordprocessingGroup" xmlns:wpi="http://schemas.microsoft.com/office/word/2010/wordprocessingInk" xmlns:wne="http://schemas.microsoft.com/office/word/2006/wordml" xmlns:wps="http://schemas.microsoft.com/office/word/2010/wordprocessingShape" mc:Ignorable="w14 w15 wp14">
   <w:abstractNum w:abstractNumId="0" w15:restartNumberingAfterBreak="0">
     <w:nsid w:val="FFFFFFFB"/>
     <w:multiLevelType w:val="multilevel"/>
@@ -20383,58 +20601,58 @@
       </w:rPr>
     </w:lvl>
   </w:abstractNum>
-  <w:num w:numId="1" w16cid:durableId="415900883">
+  <w:num w:numId="1">
     <w:abstractNumId w:val="0"/>
   </w:num>
-  <w:num w:numId="2" w16cid:durableId="1594707830">
+  <w:num w:numId="2">
     <w:abstractNumId w:val="11"/>
   </w:num>
-  <w:num w:numId="3" w16cid:durableId="332219004">
+  <w:num w:numId="3">
     <w:abstractNumId w:val="6"/>
   </w:num>
-  <w:num w:numId="4" w16cid:durableId="1756708551">
+  <w:num w:numId="4">
     <w:abstractNumId w:val="18"/>
   </w:num>
-  <w:num w:numId="5" w16cid:durableId="347371564">
+  <w:num w:numId="5">
     <w:abstractNumId w:val="17"/>
   </w:num>
-  <w:num w:numId="6" w16cid:durableId="874923211">
+  <w:num w:numId="6">
     <w:abstractNumId w:val="16"/>
   </w:num>
-  <w:num w:numId="7" w16cid:durableId="1577132117">
+  <w:num w:numId="7">
     <w:abstractNumId w:val="7"/>
   </w:num>
-  <w:num w:numId="8" w16cid:durableId="1751807709">
+  <w:num w:numId="8">
     <w:abstractNumId w:val="5"/>
   </w:num>
-  <w:num w:numId="9" w16cid:durableId="2012945708">
+  <w:num w:numId="9">
     <w:abstractNumId w:val="12"/>
   </w:num>
-  <w:num w:numId="10" w16cid:durableId="1900241147">
+  <w:num w:numId="10">
     <w:abstractNumId w:val="10"/>
   </w:num>
-  <w:num w:numId="11" w16cid:durableId="1876775269">
+  <w:num w:numId="11">
     <w:abstractNumId w:val="4"/>
   </w:num>
-  <w:num w:numId="12" w16cid:durableId="821502337">
+  <w:num w:numId="12">
     <w:abstractNumId w:val="3"/>
   </w:num>
-  <w:num w:numId="13" w16cid:durableId="1280189569">
+  <w:num w:numId="13">
     <w:abstractNumId w:val="2"/>
   </w:num>
-  <w:num w:numId="14" w16cid:durableId="264773909">
+  <w:num w:numId="14">
     <w:abstractNumId w:val="8"/>
   </w:num>
-  <w:num w:numId="15" w16cid:durableId="596333484">
+  <w:num w:numId="15">
     <w:abstractNumId w:val="15"/>
   </w:num>
-  <w:num w:numId="16" w16cid:durableId="878473799">
+  <w:num w:numId="16">
     <w:abstractNumId w:val="9"/>
   </w:num>
-  <w:num w:numId="17" w16cid:durableId="332999360">
+  <w:num w:numId="17">
     <w:abstractNumId w:val="13"/>
   </w:num>
-  <w:num w:numId="18" w16cid:durableId="1792244832">
+  <w:num w:numId="18">
     <w:abstractNumId w:val="0"/>
     <w:lvlOverride w:ilvl="0">
       <w:startOverride w:val="1"/>
@@ -20464,13 +20682,13 @@
       <w:startOverride w:val="1"/>
     </w:lvlOverride>
   </w:num>
-  <w:num w:numId="19" w16cid:durableId="908073266">
+  <w:num w:numId="19">
     <w:abstractNumId w:val="14"/>
   </w:num>
-  <w:num w:numId="20" w16cid:durableId="1294485636">
+  <w:num w:numId="20">
     <w:abstractNumId w:val="1"/>
   </w:num>
-  <w:num w:numId="21" w16cid:durableId="600339756">
+  <w:num w:numId="21">
     <w:abstractNumId w:val="0"/>
     <w:lvlOverride w:ilvl="0">
       <w:startOverride w:val="1"/>
@@ -20500,10 +20718,10 @@
       <w:startOverride w:val="1"/>
     </w:lvlOverride>
   </w:num>
-  <w:num w:numId="22" w16cid:durableId="1710228306">
+  <w:num w:numId="22">
     <w:abstractNumId w:val="0"/>
   </w:num>
-  <w:num w:numId="23" w16cid:durableId="560092392">
+  <w:num w:numId="23">
     <w:abstractNumId w:val="0"/>
     <w:lvlOverride w:ilvl="0">
       <w:startOverride w:val="4"/>
@@ -20520,7 +20738,7 @@
 </file>
 
 <file path=word/styles.xml><?xml version="1.0" encoding="utf-8"?>
-<w:styles xmlns:mc="http://schemas.openxmlformats.org/markup-compatibility/2006" xmlns:r="http://schemas.openxmlformats.org/officeDocument/2006/relationships" xmlns:w="http://schemas.openxmlformats.org/wordprocessingml/2006/main" xmlns:w14="http://schemas.microsoft.com/office/word/2010/wordml" xmlns:w15="http://schemas.microsoft.com/office/word/2012/wordml" xmlns:w16cex="http://schemas.microsoft.com/office/word/2018/wordml/cex" xmlns:w16cid="http://schemas.microsoft.com/office/word/2016/wordml/cid" xmlns:w16="http://schemas.microsoft.com/office/word/2018/wordml" xmlns:w16sdtdh="http://schemas.microsoft.com/office/word/2020/wordml/sdtdatahash" xmlns:w16se="http://schemas.microsoft.com/office/word/2015/wordml/symex" mc:Ignorable="w14 w15 w16se w16cid w16 w16cex w16sdtdh">
+<w:styles xmlns:mc="http://schemas.openxmlformats.org/markup-compatibility/2006" xmlns:r="http://schemas.openxmlformats.org/officeDocument/2006/relationships" xmlns:w="http://schemas.openxmlformats.org/wordprocessingml/2006/main" xmlns:w14="http://schemas.microsoft.com/office/word/2010/wordml" xmlns:w15="http://schemas.microsoft.com/office/word/2012/wordml" mc:Ignorable="w14 w15">
   <w:docDefaults>
     <w:rPrDefault>
       <w:rPr>
@@ -20536,7 +20754,7 @@
       </w:pPr>
     </w:pPrDefault>
   </w:docDefaults>
-  <w:latentStyles w:defLockedState="0" w:defUIPriority="99" w:defSemiHidden="0" w:defUnhideWhenUsed="0" w:defQFormat="0" w:count="376">
+  <w:latentStyles w:defLockedState="0" w:defUIPriority="99" w:defSemiHidden="0" w:defUnhideWhenUsed="0" w:defQFormat="0" w:count="371">
     <w:lsdException w:name="Normal" w:uiPriority="0" w:qFormat="1"/>
     <w:lsdException w:name="heading 1" w:uiPriority="0" w:qFormat="1"/>
     <w:lsdException w:name="heading 2" w:semiHidden="1" w:uiPriority="0" w:unhideWhenUsed="1" w:qFormat="1"/>
@@ -20642,6 +20860,7 @@
     <w:lsdException w:name="HTML Sample" w:semiHidden="1" w:unhideWhenUsed="1"/>
     <w:lsdException w:name="HTML Typewriter" w:semiHidden="1" w:unhideWhenUsed="1"/>
     <w:lsdException w:name="HTML Variable" w:semiHidden="1" w:unhideWhenUsed="1"/>
+    <w:lsdException w:name="Normal Table" w:semiHidden="1" w:unhideWhenUsed="1"/>
     <w:lsdException w:name="annotation subject" w:semiHidden="1" w:unhideWhenUsed="1"/>
     <w:lsdException w:name="No List" w:semiHidden="1" w:unhideWhenUsed="1"/>
     <w:lsdException w:name="Outline List 1" w:semiHidden="1" w:unhideWhenUsed="1"/>
@@ -20684,8 +20903,11 @@
     <w:lsdException w:name="Table Contemporary" w:semiHidden="1" w:unhideWhenUsed="1"/>
     <w:lsdException w:name="Table Elegant" w:semiHidden="1" w:unhideWhenUsed="1"/>
     <w:lsdException w:name="Table Professional" w:semiHidden="1" w:unhideWhenUsed="1"/>
+    <w:lsdException w:name="Table Subtle 1" w:semiHidden="1" w:unhideWhenUsed="1"/>
     <w:lsdException w:name="Table Subtle 2" w:semiHidden="1" w:unhideWhenUsed="1"/>
     <w:lsdException w:name="Table Web 1" w:semiHidden="1" w:unhideWhenUsed="1"/>
+    <w:lsdException w:name="Table Web 2" w:semiHidden="1" w:unhideWhenUsed="1"/>
+    <w:lsdException w:name="Table Web 3" w:semiHidden="1" w:unhideWhenUsed="1"/>
     <w:lsdException w:name="Balloon Text" w:semiHidden="1" w:unhideWhenUsed="1"/>
     <w:lsdException w:name="Table Grid" w:uiPriority="39"/>
     <w:lsdException w:name="Table Theme" w:semiHidden="1" w:unhideWhenUsed="1"/>
@@ -20904,11 +21126,6 @@
     <w:lsdException w:name="List Table 5 Dark Accent 6" w:uiPriority="50"/>
     <w:lsdException w:name="List Table 6 Colorful Accent 6" w:uiPriority="51"/>
     <w:lsdException w:name="List Table 7 Colorful Accent 6" w:uiPriority="52"/>
-    <w:lsdException w:name="Mention" w:semiHidden="1" w:unhideWhenUsed="1"/>
-    <w:lsdException w:name="Smart Hyperlink" w:semiHidden="1" w:unhideWhenUsed="1"/>
-    <w:lsdException w:name="Hashtag" w:semiHidden="1" w:unhideWhenUsed="1"/>
-    <w:lsdException w:name="Unresolved Mention" w:semiHidden="1" w:unhideWhenUsed="1"/>
-    <w:lsdException w:name="Smart Link" w:semiHidden="1" w:unhideWhenUsed="1"/>
   </w:latentStyles>
   <w:style w:type="paragraph" w:default="1" w:styleId="Normal">
     <w:name w:val="Normal"/>
@@ -23241,7 +23458,7 @@
 </file>
 
 <file path=customXml/itemProps1.xml><?xml version="1.0" encoding="utf-8"?>
-<ds:datastoreItem xmlns:ds="http://schemas.openxmlformats.org/officeDocument/2006/customXml" ds:itemID="{4288B0EC-E678-4428-A83B-BDBEF004E5DB}">
+<ds:datastoreItem xmlns:ds="http://schemas.openxmlformats.org/officeDocument/2006/customXml" ds:itemID="{544518F1-7275-4632-B359-92EBEEF23CCA}">
   <ds:schemaRefs>
     <ds:schemaRef ds:uri="http://schemas.openxmlformats.org/officeDocument/2006/bibliography"/>
   </ds:schemaRefs>

</xml_diff>